<commit_message>
new bullet points in resume
</commit_message>
<xml_diff>
--- a/Prutkovsky_Ilia.docx
+++ b/Prutkovsky_Ilia.docx
@@ -1764,43 +1764,7 @@
           <w:sz w:val="20"/>
           <w:szCs w:val="20"/>
         </w:rPr>
-        <w:t xml:space="preserve">Developed and maintained </w:t>
-      </w:r>
-      <w:r>
-        <w:rPr>
-          <w:bCs/>
-          <w:noProof/>
-          <w:sz w:val="20"/>
-          <w:szCs w:val="20"/>
-        </w:rPr>
-        <w:t xml:space="preserve">a </w:t>
-      </w:r>
-      <w:r>
-        <w:rPr>
-          <w:bCs/>
-          <w:noProof/>
-          <w:sz w:val="20"/>
-          <w:szCs w:val="20"/>
-        </w:rPr>
-        <w:t>dynamic interactive website using HTML, CSS, JavaScript</w:t>
-      </w:r>
-      <w:r>
-        <w:rPr>
-          <w:bCs/>
-          <w:noProof/>
-          <w:sz w:val="20"/>
-          <w:szCs w:val="20"/>
-        </w:rPr>
-        <w:t>,</w:t>
-      </w:r>
-      <w:r>
-        <w:rPr>
-          <w:bCs/>
-          <w:noProof/>
-          <w:sz w:val="20"/>
-          <w:szCs w:val="20"/>
-        </w:rPr>
-        <w:t xml:space="preserve"> and Bootstrap.</w:t>
+        <w:t>Created sample pages including color, fonts, incorporated functionalities and features into a website.</w:t>
       </w:r>
     </w:p>
     <w:p>
@@ -1850,294 +1814,7 @@
           <w:sz w:val="20"/>
           <w:szCs w:val="20"/>
         </w:rPr>
-        <w:t xml:space="preserve">Utilized </w:t>
-      </w:r>
-      <w:r>
-        <w:rPr>
-          <w:bCs/>
-          <w:noProof/>
-          <w:sz w:val="20"/>
-          <w:szCs w:val="20"/>
-        </w:rPr>
-        <w:t>WordPress</w:t>
-      </w:r>
-      <w:r>
-        <w:rPr>
-          <w:bCs/>
-          <w:noProof/>
-          <w:sz w:val="20"/>
-          <w:szCs w:val="20"/>
-        </w:rPr>
-        <w:t xml:space="preserve"> to add administrator panel.</w:t>
-      </w:r>
-    </w:p>
-    <w:p>
-      <w:pPr>
-        <w:pStyle w:val="ListParagraph"/>
-        <w:numPr>
-          <w:ilvl w:val="0"/>
-          <w:numId w:val="18"/>
-        </w:numPr>
-        <w:tabs>
-          <w:tab w:val="right" w:pos="10224"/>
-        </w:tabs>
-        <w:ind w:right="29"/>
-        <w:rPr>
-          <w:bCs/>
-          <w:noProof/>
-          <w:sz w:val="20"/>
-          <w:szCs w:val="20"/>
-        </w:rPr>
-      </w:pPr>
-      <w:r>
-        <w:rPr>
-          <w:bCs/>
-          <w:noProof/>
-          <w:sz w:val="20"/>
-          <w:szCs w:val="20"/>
-        </w:rPr>
-        <w:t>Implemented cloud services by AWS</w:t>
-      </w:r>
-      <w:r>
-        <w:rPr>
-          <w:bCs/>
-          <w:noProof/>
-          <w:sz w:val="20"/>
-          <w:szCs w:val="20"/>
-        </w:rPr>
-        <w:t>.</w:t>
-      </w:r>
-    </w:p>
-    <w:p>
-      <w:pPr>
-        <w:pStyle w:val="ListParagraph"/>
-        <w:numPr>
-          <w:ilvl w:val="0"/>
-          <w:numId w:val="18"/>
-        </w:numPr>
-        <w:tabs>
-          <w:tab w:val="right" w:pos="10224"/>
-        </w:tabs>
-        <w:ind w:right="29"/>
-        <w:rPr>
-          <w:bCs/>
-          <w:noProof/>
-          <w:sz w:val="20"/>
-          <w:szCs w:val="20"/>
-        </w:rPr>
-      </w:pPr>
-      <w:r>
-        <w:rPr>
-          <w:bCs/>
-          <w:noProof/>
-          <w:sz w:val="20"/>
-          <w:szCs w:val="20"/>
-        </w:rPr>
-        <w:t>Created an application that stores information about a client and the whole medical history of the client using Angular 11, Node.js, Ngrx, and Express.js.</w:t>
-      </w:r>
-    </w:p>
-    <w:p>
-      <w:pPr>
-        <w:pStyle w:val="ListParagraph"/>
-        <w:numPr>
-          <w:ilvl w:val="0"/>
-          <w:numId w:val="18"/>
-        </w:numPr>
-        <w:tabs>
-          <w:tab w:val="right" w:pos="10224"/>
-        </w:tabs>
-        <w:ind w:right="29"/>
-        <w:rPr>
-          <w:bCs/>
-          <w:noProof/>
-          <w:sz w:val="20"/>
-          <w:szCs w:val="20"/>
-        </w:rPr>
-      </w:pPr>
-      <w:r>
-        <w:rPr>
-          <w:sz w:val="20"/>
-          <w:szCs w:val="20"/>
-        </w:rPr>
-        <w:t>Developed back-end part</w:t>
-      </w:r>
-      <w:r>
-        <w:rPr>
-          <w:sz w:val="20"/>
-          <w:szCs w:val="20"/>
-        </w:rPr>
-        <w:t xml:space="preserve"> using Java.</w:t>
-      </w:r>
-    </w:p>
-    <w:p>
-      <w:pPr>
-        <w:tabs>
-          <w:tab w:val="right" w:pos="10224"/>
-        </w:tabs>
-        <w:ind w:right="29"/>
-        <w:rPr>
-          <w:b/>
-          <w:sz w:val="20"/>
-          <w:szCs w:val="20"/>
-        </w:rPr>
-      </w:pPr>
-    </w:p>
-    <w:p>
-      <w:pPr>
-        <w:tabs>
-          <w:tab w:val="right" w:pos="10224"/>
-        </w:tabs>
-        <w:ind w:right="29"/>
-        <w:rPr>
-          <w:b/>
-          <w:bCs/>
-          <w:noProof/>
-          <w:sz w:val="20"/>
-          <w:szCs w:val="20"/>
-        </w:rPr>
-      </w:pPr>
-      <w:r>
-        <w:rPr>
-          <w:b/>
-          <w:sz w:val="20"/>
-          <w:szCs w:val="20"/>
-        </w:rPr>
-        <w:t>Verizon</w:t>
-      </w:r>
-      <w:r>
-        <w:rPr>
-          <w:b/>
-          <w:bCs/>
-          <w:noProof/>
-          <w:sz w:val="20"/>
-          <w:szCs w:val="20"/>
-        </w:rPr>
-        <w:tab/>
-      </w:r>
-      <w:r>
-        <w:rPr>
-          <w:bCs/>
-          <w:noProof/>
-          <w:sz w:val="20"/>
-          <w:szCs w:val="20"/>
-        </w:rPr>
-        <w:t>Irving</w:t>
-      </w:r>
-      <w:r>
-        <w:rPr>
-          <w:bCs/>
-          <w:noProof/>
-          <w:sz w:val="20"/>
-          <w:szCs w:val="20"/>
-        </w:rPr>
-        <w:t xml:space="preserve">, </w:t>
-      </w:r>
-      <w:r>
-        <w:rPr>
-          <w:bCs/>
-          <w:noProof/>
-          <w:sz w:val="20"/>
-          <w:szCs w:val="20"/>
-        </w:rPr>
-        <w:t>TX</w:t>
-      </w:r>
-    </w:p>
-    <w:p>
-      <w:pPr>
-        <w:pStyle w:val="Caption"/>
-        <w:tabs>
-          <w:tab w:val="right" w:pos="10267"/>
-        </w:tabs>
-        <w:ind w:right="29"/>
-        <w:rPr>
-          <w:bCs/>
-          <w:sz w:val="20"/>
-          <w:szCs w:val="20"/>
-        </w:rPr>
-      </w:pPr>
-      <w:r>
-        <w:rPr>
-          <w:bCs/>
-          <w:i/>
-          <w:noProof/>
-          <w:sz w:val="20"/>
-          <w:szCs w:val="20"/>
-        </w:rPr>
-        <w:t>Full-stack Developer</w:t>
-      </w:r>
-      <w:r>
-        <w:rPr>
-          <w:sz w:val="20"/>
-          <w:szCs w:val="20"/>
-        </w:rPr>
-        <w:tab/>
-      </w:r>
-      <w:r>
-        <w:rPr>
-          <w:bCs/>
-          <w:noProof/>
-          <w:sz w:val="20"/>
-          <w:szCs w:val="20"/>
-        </w:rPr>
-        <w:t>December</w:t>
-      </w:r>
-      <w:r>
-        <w:rPr>
-          <w:bCs/>
-          <w:noProof/>
-          <w:sz w:val="20"/>
-          <w:szCs w:val="20"/>
-        </w:rPr>
-        <w:t xml:space="preserve"> 201</w:t>
-      </w:r>
-      <w:r>
-        <w:rPr>
-          <w:bCs/>
-          <w:noProof/>
-          <w:sz w:val="20"/>
-          <w:szCs w:val="20"/>
-        </w:rPr>
-        <w:t xml:space="preserve">9 </w:t>
-      </w:r>
-      <w:r>
-        <w:rPr>
-          <w:bCs/>
-          <w:noProof/>
-          <w:sz w:val="20"/>
-          <w:szCs w:val="20"/>
-        </w:rPr>
-        <w:t>–</w:t>
-      </w:r>
-      <w:r>
-        <w:rPr>
-          <w:bCs/>
-          <w:noProof/>
-          <w:sz w:val="20"/>
-          <w:szCs w:val="20"/>
-        </w:rPr>
-        <w:t xml:space="preserve"> April 2020</w:t>
-      </w:r>
-    </w:p>
-    <w:p>
-      <w:pPr>
-        <w:ind w:right="29"/>
-        <w:rPr>
-          <w:b/>
-          <w:bCs/>
-          <w:noProof/>
-          <w:sz w:val="20"/>
-          <w:szCs w:val="20"/>
-        </w:rPr>
-      </w:pPr>
-      <w:r>
-        <w:rPr>
-          <w:b/>
-          <w:bCs/>
-          <w:noProof/>
-          <w:sz w:val="20"/>
-          <w:szCs w:val="20"/>
-        </w:rPr>
-        <w:t>JITR Dashboard (Just-In-Time Registration)</w:t>
+        <w:t>Developed and maintained a dynamic interactive website using HTML, CSS, JavaScript, and Bootstrap.</w:t>
       </w:r>
     </w:p>
     <w:p>
@@ -2162,12 +1839,165 @@
           <w:sz w:val="20"/>
           <w:szCs w:val="20"/>
         </w:rPr>
-        <w:t>Used ES6 Java</w:t>
-      </w:r>
-      <w:r>
-        <w:rPr>
-          <w:bCs/>
-          <w:noProof/>
+        <w:t xml:space="preserve">Utilized </w:t>
+      </w:r>
+      <w:r>
+        <w:rPr>
+          <w:bCs/>
+          <w:noProof/>
+          <w:sz w:val="20"/>
+          <w:szCs w:val="20"/>
+        </w:rPr>
+        <w:t>WordPress</w:t>
+      </w:r>
+      <w:r>
+        <w:rPr>
+          <w:bCs/>
+          <w:noProof/>
+          <w:sz w:val="20"/>
+          <w:szCs w:val="20"/>
+        </w:rPr>
+        <w:t xml:space="preserve"> to add administrator panel.</w:t>
+      </w:r>
+    </w:p>
+    <w:p>
+      <w:pPr>
+        <w:pStyle w:val="ListParagraph"/>
+        <w:ind w:right="29"/>
+        <w:rPr>
+          <w:bCs/>
+          <w:noProof/>
+          <w:sz w:val="20"/>
+          <w:szCs w:val="20"/>
+        </w:rPr>
+      </w:pPr>
+    </w:p>
+    <w:p>
+      <w:pPr>
+        <w:ind w:right="29"/>
+        <w:rPr>
+          <w:bCs/>
+          <w:noProof/>
+          <w:sz w:val="20"/>
+          <w:szCs w:val="20"/>
+        </w:rPr>
+      </w:pPr>
+      <w:r>
+        <w:rPr>
+          <w:b/>
+          <w:bCs/>
+          <w:noProof/>
+          <w:sz w:val="20"/>
+          <w:szCs w:val="20"/>
+        </w:rPr>
+        <w:t>CMR</w:t>
+      </w:r>
+      <w:r>
+        <w:rPr>
+          <w:b/>
+          <w:bCs/>
+          <w:noProof/>
+          <w:sz w:val="20"/>
+          <w:szCs w:val="20"/>
+        </w:rPr>
+        <w:t xml:space="preserve"> Dashboard (</w:t>
+      </w:r>
+      <w:r>
+        <w:rPr>
+          <w:b/>
+          <w:bCs/>
+          <w:noProof/>
+          <w:sz w:val="20"/>
+          <w:szCs w:val="20"/>
+        </w:rPr>
+        <w:t>Client Medical Records</w:t>
+      </w:r>
+      <w:r>
+        <w:rPr>
+          <w:b/>
+          <w:bCs/>
+          <w:noProof/>
+          <w:sz w:val="20"/>
+          <w:szCs w:val="20"/>
+        </w:rPr>
+        <w:t>)</w:t>
+      </w:r>
+    </w:p>
+    <w:p>
+      <w:pPr>
+        <w:pStyle w:val="ListParagraph"/>
+        <w:numPr>
+          <w:ilvl w:val="0"/>
+          <w:numId w:val="18"/>
+        </w:numPr>
+        <w:tabs>
+          <w:tab w:val="right" w:pos="10224"/>
+        </w:tabs>
+        <w:ind w:right="29"/>
+        <w:rPr>
+          <w:bCs/>
+          <w:noProof/>
+          <w:sz w:val="20"/>
+          <w:szCs w:val="20"/>
+        </w:rPr>
+      </w:pPr>
+      <w:r>
+        <w:rPr>
+          <w:bCs/>
+          <w:noProof/>
+          <w:sz w:val="20"/>
+          <w:szCs w:val="20"/>
+        </w:rPr>
+        <w:t>Implemented cloud services by AWS</w:t>
+      </w:r>
+      <w:r>
+        <w:rPr>
+          <w:bCs/>
+          <w:noProof/>
+          <w:sz w:val="20"/>
+          <w:szCs w:val="20"/>
+        </w:rPr>
+        <w:t>.</w:t>
+      </w:r>
+    </w:p>
+    <w:p>
+      <w:pPr>
+        <w:numPr>
+          <w:ilvl w:val="0"/>
+          <w:numId w:val="18"/>
+        </w:numPr>
+        <w:shd w:val="clear" w:color="auto" w:fill="FFFFFF"/>
+        <w:tabs>
+          <w:tab w:val="right" w:pos="10224"/>
+        </w:tabs>
+        <w:spacing w:before="100" w:beforeAutospacing="1" w:after="100" w:afterAutospacing="1"/>
+        <w:ind w:right="29"/>
+        <w:rPr>
+          <w:bCs/>
+          <w:noProof/>
+          <w:sz w:val="20"/>
+          <w:szCs w:val="20"/>
+        </w:rPr>
+      </w:pPr>
+      <w:r>
+        <w:rPr>
+          <w:color w:val="000000"/>
+          <w:sz w:val="20"/>
+          <w:szCs w:val="20"/>
+        </w:rPr>
+        <w:t>Used e</w:t>
+      </w:r>
+      <w:r>
+        <w:rPr>
+          <w:color w:val="000000"/>
+          <w:sz w:val="20"/>
+          <w:szCs w:val="20"/>
+        </w:rPr>
+        <w:t xml:space="preserve">xtensive knowledge of </w:t>
+      </w:r>
+      <w:r>
+        <w:rPr>
+          <w:color w:val="000000"/>
           <w:sz w:val="20"/>
           <w:szCs w:val="20"/>
         </w:rPr>
@@ -2175,30 +2005,290 @@
       </w:r>
       <w:r>
         <w:rPr>
-          <w:bCs/>
-          <w:noProof/>
-          <w:sz w:val="20"/>
-          <w:szCs w:val="20"/>
-        </w:rPr>
-        <w:t>cript to optimize</w:t>
-      </w:r>
-      <w:r>
-        <w:rPr>
-          <w:bCs/>
-          <w:noProof/>
-          <w:sz w:val="20"/>
-          <w:szCs w:val="20"/>
-        </w:rPr>
-        <w:t xml:space="preserve"> the</w:t>
-      </w:r>
-      <w:r>
-        <w:rPr>
-          <w:bCs/>
-          <w:noProof/>
-          <w:sz w:val="20"/>
-          <w:szCs w:val="20"/>
-        </w:rPr>
-        <w:t xml:space="preserve"> project.</w:t>
+          <w:color w:val="000000"/>
+          <w:sz w:val="20"/>
+          <w:szCs w:val="20"/>
+        </w:rPr>
+        <w:t>CSS and JS methods for providing visual effects</w:t>
+      </w:r>
+      <w:r>
+        <w:rPr>
+          <w:color w:val="000000"/>
+          <w:sz w:val="20"/>
+          <w:szCs w:val="20"/>
+        </w:rPr>
+        <w:t>.</w:t>
+      </w:r>
+    </w:p>
+    <w:p>
+      <w:pPr>
+        <w:pStyle w:val="ListParagraph"/>
+        <w:numPr>
+          <w:ilvl w:val="0"/>
+          <w:numId w:val="18"/>
+        </w:numPr>
+        <w:tabs>
+          <w:tab w:val="right" w:pos="10224"/>
+        </w:tabs>
+        <w:ind w:right="29"/>
+        <w:rPr>
+          <w:bCs/>
+          <w:noProof/>
+          <w:sz w:val="20"/>
+          <w:szCs w:val="20"/>
+        </w:rPr>
+      </w:pPr>
+      <w:r>
+        <w:rPr>
+          <w:bCs/>
+          <w:noProof/>
+          <w:sz w:val="20"/>
+          <w:szCs w:val="20"/>
+        </w:rPr>
+        <w:t>Created an application that stores information about a client and the client's whole medical history using Angular 11, Node.js, Ngrx, and Express.js.</w:t>
+      </w:r>
+      <w:bookmarkStart w:id="0" w:name="_GoBack"/>
+      <w:bookmarkEnd w:id="0"/>
+    </w:p>
+    <w:p>
+      <w:pPr>
+        <w:pStyle w:val="ListParagraph"/>
+        <w:numPr>
+          <w:ilvl w:val="0"/>
+          <w:numId w:val="18"/>
+        </w:numPr>
+        <w:tabs>
+          <w:tab w:val="right" w:pos="10224"/>
+        </w:tabs>
+        <w:ind w:right="29"/>
+        <w:rPr>
+          <w:bCs/>
+          <w:noProof/>
+          <w:sz w:val="20"/>
+          <w:szCs w:val="20"/>
+        </w:rPr>
+      </w:pPr>
+      <w:r>
+        <w:rPr>
+          <w:bCs/>
+          <w:noProof/>
+          <w:sz w:val="20"/>
+          <w:szCs w:val="20"/>
+        </w:rPr>
+        <w:t>Cooperating with the back-end developer in the process of building the RESTful API</w:t>
+      </w:r>
+      <w:r>
+        <w:rPr>
+          <w:bCs/>
+          <w:noProof/>
+          <w:sz w:val="20"/>
+          <w:szCs w:val="20"/>
+        </w:rPr>
+        <w:t>.</w:t>
+      </w:r>
+    </w:p>
+    <w:p>
+      <w:pPr>
+        <w:pStyle w:val="ListParagraph"/>
+        <w:numPr>
+          <w:ilvl w:val="0"/>
+          <w:numId w:val="18"/>
+        </w:numPr>
+        <w:tabs>
+          <w:tab w:val="right" w:pos="10224"/>
+        </w:tabs>
+        <w:ind w:right="29"/>
+        <w:rPr>
+          <w:bCs/>
+          <w:noProof/>
+          <w:sz w:val="20"/>
+          <w:szCs w:val="20"/>
+        </w:rPr>
+      </w:pPr>
+      <w:r>
+        <w:rPr>
+          <w:sz w:val="20"/>
+          <w:szCs w:val="20"/>
+        </w:rPr>
+        <w:t>Developed back-end part</w:t>
+      </w:r>
+      <w:r>
+        <w:rPr>
+          <w:sz w:val="20"/>
+          <w:szCs w:val="20"/>
+        </w:rPr>
+        <w:t xml:space="preserve"> using Java.</w:t>
+      </w:r>
+    </w:p>
+    <w:p>
+      <w:pPr>
+        <w:tabs>
+          <w:tab w:val="right" w:pos="10224"/>
+        </w:tabs>
+        <w:ind w:right="29"/>
+        <w:rPr>
+          <w:b/>
+          <w:sz w:val="20"/>
+          <w:szCs w:val="20"/>
+        </w:rPr>
+      </w:pPr>
+    </w:p>
+    <w:p>
+      <w:pPr>
+        <w:tabs>
+          <w:tab w:val="right" w:pos="10224"/>
+        </w:tabs>
+        <w:ind w:right="29"/>
+        <w:rPr>
+          <w:b/>
+          <w:bCs/>
+          <w:noProof/>
+          <w:sz w:val="20"/>
+          <w:szCs w:val="20"/>
+        </w:rPr>
+      </w:pPr>
+      <w:r>
+        <w:rPr>
+          <w:b/>
+          <w:sz w:val="20"/>
+          <w:szCs w:val="20"/>
+        </w:rPr>
+        <w:t>Verizon</w:t>
+      </w:r>
+      <w:r>
+        <w:rPr>
+          <w:b/>
+          <w:bCs/>
+          <w:noProof/>
+          <w:sz w:val="20"/>
+          <w:szCs w:val="20"/>
+        </w:rPr>
+        <w:tab/>
+      </w:r>
+      <w:r>
+        <w:rPr>
+          <w:bCs/>
+          <w:noProof/>
+          <w:sz w:val="20"/>
+          <w:szCs w:val="20"/>
+        </w:rPr>
+        <w:t>Irving</w:t>
+      </w:r>
+      <w:r>
+        <w:rPr>
+          <w:bCs/>
+          <w:noProof/>
+          <w:sz w:val="20"/>
+          <w:szCs w:val="20"/>
+        </w:rPr>
+        <w:t xml:space="preserve">, </w:t>
+      </w:r>
+      <w:r>
+        <w:rPr>
+          <w:bCs/>
+          <w:noProof/>
+          <w:sz w:val="20"/>
+          <w:szCs w:val="20"/>
+        </w:rPr>
+        <w:t>TX</w:t>
+      </w:r>
+    </w:p>
+    <w:p>
+      <w:pPr>
+        <w:pStyle w:val="Caption"/>
+        <w:tabs>
+          <w:tab w:val="right" w:pos="10267"/>
+        </w:tabs>
+        <w:ind w:right="29"/>
+        <w:rPr>
+          <w:bCs/>
+          <w:sz w:val="20"/>
+          <w:szCs w:val="20"/>
+        </w:rPr>
+      </w:pPr>
+      <w:r>
+        <w:rPr>
+          <w:bCs/>
+          <w:i/>
+          <w:noProof/>
+          <w:sz w:val="20"/>
+          <w:szCs w:val="20"/>
+        </w:rPr>
+        <w:t>Full-stack Developer</w:t>
+      </w:r>
+      <w:r>
+        <w:rPr>
+          <w:sz w:val="20"/>
+          <w:szCs w:val="20"/>
+        </w:rPr>
+        <w:tab/>
+      </w:r>
+      <w:r>
+        <w:rPr>
+          <w:bCs/>
+          <w:noProof/>
+          <w:sz w:val="20"/>
+          <w:szCs w:val="20"/>
+        </w:rPr>
+        <w:t>December</w:t>
+      </w:r>
+      <w:r>
+        <w:rPr>
+          <w:bCs/>
+          <w:noProof/>
+          <w:sz w:val="20"/>
+          <w:szCs w:val="20"/>
+        </w:rPr>
+        <w:t xml:space="preserve"> 201</w:t>
+      </w:r>
+      <w:r>
+        <w:rPr>
+          <w:bCs/>
+          <w:noProof/>
+          <w:sz w:val="20"/>
+          <w:szCs w:val="20"/>
+        </w:rPr>
+        <w:t xml:space="preserve">9 </w:t>
+      </w:r>
+      <w:r>
+        <w:rPr>
+          <w:bCs/>
+          <w:noProof/>
+          <w:sz w:val="20"/>
+          <w:szCs w:val="20"/>
+        </w:rPr>
+        <w:t>–</w:t>
+      </w:r>
+      <w:r>
+        <w:rPr>
+          <w:bCs/>
+          <w:noProof/>
+          <w:sz w:val="20"/>
+          <w:szCs w:val="20"/>
+        </w:rPr>
+        <w:t xml:space="preserve"> April 2020</w:t>
+      </w:r>
+    </w:p>
+    <w:p>
+      <w:pPr>
+        <w:ind w:right="29"/>
+        <w:rPr>
+          <w:b/>
+          <w:bCs/>
+          <w:noProof/>
+          <w:sz w:val="20"/>
+          <w:szCs w:val="20"/>
+        </w:rPr>
+      </w:pPr>
+      <w:r>
+        <w:rPr>
+          <w:b/>
+          <w:bCs/>
+          <w:noProof/>
+          <w:sz w:val="20"/>
+          <w:szCs w:val="20"/>
+        </w:rPr>
+        <w:t>JITR Dashboard (Just-In-Time Registration)</w:t>
       </w:r>
     </w:p>
     <w:p>
@@ -2223,43 +2313,43 @@
           <w:sz w:val="20"/>
           <w:szCs w:val="20"/>
         </w:rPr>
-        <w:t xml:space="preserve">Created dashboard with </w:t>
-      </w:r>
-      <w:r>
-        <w:rPr>
-          <w:bCs/>
-          <w:noProof/>
-          <w:sz w:val="20"/>
-          <w:szCs w:val="20"/>
-        </w:rPr>
-        <w:t xml:space="preserve">the </w:t>
-      </w:r>
-      <w:r>
-        <w:rPr>
-          <w:bCs/>
-          <w:noProof/>
-          <w:sz w:val="20"/>
-          <w:szCs w:val="20"/>
-        </w:rPr>
-        <w:t xml:space="preserve">navigation bar to retrieve data from DB based on </w:t>
-      </w:r>
-      <w:r>
-        <w:rPr>
-          <w:bCs/>
-          <w:noProof/>
-          <w:sz w:val="20"/>
-          <w:szCs w:val="20"/>
-        </w:rPr>
-        <w:t xml:space="preserve">the </w:t>
-      </w:r>
-      <w:r>
-        <w:rPr>
-          <w:bCs/>
-          <w:noProof/>
-          <w:sz w:val="20"/>
-          <w:szCs w:val="20"/>
-        </w:rPr>
-        <w:t>lifecycle.</w:t>
+        <w:t>Used ES6 Java</w:t>
+      </w:r>
+      <w:r>
+        <w:rPr>
+          <w:bCs/>
+          <w:noProof/>
+          <w:sz w:val="20"/>
+          <w:szCs w:val="20"/>
+        </w:rPr>
+        <w:t>S</w:t>
+      </w:r>
+      <w:r>
+        <w:rPr>
+          <w:bCs/>
+          <w:noProof/>
+          <w:sz w:val="20"/>
+          <w:szCs w:val="20"/>
+        </w:rPr>
+        <w:t>cript to optimize</w:t>
+      </w:r>
+      <w:r>
+        <w:rPr>
+          <w:bCs/>
+          <w:noProof/>
+          <w:sz w:val="20"/>
+          <w:szCs w:val="20"/>
+        </w:rPr>
+        <w:t xml:space="preserve"> the</w:t>
+      </w:r>
+      <w:r>
+        <w:rPr>
+          <w:bCs/>
+          <w:noProof/>
+          <w:sz w:val="20"/>
+          <w:szCs w:val="20"/>
+        </w:rPr>
+        <w:t xml:space="preserve"> project.</w:t>
       </w:r>
     </w:p>
     <w:p>
@@ -2284,52 +2374,43 @@
           <w:sz w:val="20"/>
           <w:szCs w:val="20"/>
         </w:rPr>
-        <w:t>U</w:t>
-      </w:r>
-      <w:r>
-        <w:rPr>
-          <w:bCs/>
-          <w:noProof/>
-          <w:sz w:val="20"/>
-          <w:szCs w:val="20"/>
-        </w:rPr>
-        <w:t>s</w:t>
-      </w:r>
-      <w:r>
-        <w:rPr>
-          <w:bCs/>
-          <w:noProof/>
-          <w:sz w:val="20"/>
-          <w:szCs w:val="20"/>
-        </w:rPr>
-        <w:t>ed</w:t>
-      </w:r>
-      <w:r>
-        <w:rPr>
-          <w:bCs/>
-          <w:noProof/>
-          <w:sz w:val="20"/>
-          <w:szCs w:val="20"/>
-        </w:rPr>
-        <w:t xml:space="preserve"> Git </w:t>
-      </w:r>
-      <w:r>
-        <w:rPr>
-          <w:bCs/>
-          <w:noProof/>
-          <w:sz w:val="20"/>
-          <w:szCs w:val="20"/>
-        </w:rPr>
-        <w:t>to share my code with team members</w:t>
-      </w:r>
-      <w:r>
-        <w:rPr>
-          <w:bCs/>
-          <w:noProof/>
-          <w:sz w:val="20"/>
-          <w:szCs w:val="20"/>
-        </w:rPr>
-        <w:t>.</w:t>
+        <w:t xml:space="preserve">Created dashboard with </w:t>
+      </w:r>
+      <w:r>
+        <w:rPr>
+          <w:bCs/>
+          <w:noProof/>
+          <w:sz w:val="20"/>
+          <w:szCs w:val="20"/>
+        </w:rPr>
+        <w:t xml:space="preserve">the </w:t>
+      </w:r>
+      <w:r>
+        <w:rPr>
+          <w:bCs/>
+          <w:noProof/>
+          <w:sz w:val="20"/>
+          <w:szCs w:val="20"/>
+        </w:rPr>
+        <w:t xml:space="preserve">navigation bar to retrieve data from DB based on </w:t>
+      </w:r>
+      <w:r>
+        <w:rPr>
+          <w:bCs/>
+          <w:noProof/>
+          <w:sz w:val="20"/>
+          <w:szCs w:val="20"/>
+        </w:rPr>
+        <w:t xml:space="preserve">the </w:t>
+      </w:r>
+      <w:r>
+        <w:rPr>
+          <w:bCs/>
+          <w:noProof/>
+          <w:sz w:val="20"/>
+          <w:szCs w:val="20"/>
+        </w:rPr>
+        <w:t>lifecycle.</w:t>
       </w:r>
     </w:p>
     <w:p>
@@ -2349,41 +2430,55 @@
       </w:pPr>
       <w:r>
         <w:rPr>
-          <w:sz w:val="20"/>
-          <w:szCs w:val="20"/>
-          <w:shd w:val="clear" w:color="auto" w:fill="FFFFFF"/>
-        </w:rPr>
-        <w:t>W</w:t>
-      </w:r>
-      <w:r>
-        <w:rPr>
-          <w:sz w:val="20"/>
-          <w:szCs w:val="20"/>
-          <w:shd w:val="clear" w:color="auto" w:fill="FFFFFF"/>
-        </w:rPr>
-        <w:t>ork</w:t>
-      </w:r>
-      <w:r>
-        <w:rPr>
-          <w:sz w:val="20"/>
-          <w:szCs w:val="20"/>
-          <w:shd w:val="clear" w:color="auto" w:fill="FFFFFF"/>
+          <w:bCs/>
+          <w:noProof/>
+          <w:sz w:val="20"/>
+          <w:szCs w:val="20"/>
+        </w:rPr>
+        <w:t>U</w:t>
+      </w:r>
+      <w:r>
+        <w:rPr>
+          <w:bCs/>
+          <w:noProof/>
+          <w:sz w:val="20"/>
+          <w:szCs w:val="20"/>
+        </w:rPr>
+        <w:t>s</w:t>
+      </w:r>
+      <w:r>
+        <w:rPr>
+          <w:bCs/>
+          <w:noProof/>
+          <w:sz w:val="20"/>
+          <w:szCs w:val="20"/>
         </w:rPr>
         <w:t>ed</w:t>
       </w:r>
       <w:r>
         <w:rPr>
-          <w:sz w:val="20"/>
-          <w:szCs w:val="20"/>
-          <w:shd w:val="clear" w:color="auto" w:fill="FFFFFF"/>
-        </w:rPr>
-        <w:t xml:space="preserve"> closely with back-end teams to analyze needs and requirements</w:t>
-      </w:r>
-      <w:r>
-        <w:rPr>
-          <w:sz w:val="20"/>
-          <w:szCs w:val="20"/>
-          <w:shd w:val="clear" w:color="auto" w:fill="FFFFFF"/>
+          <w:bCs/>
+          <w:noProof/>
+          <w:sz w:val="20"/>
+          <w:szCs w:val="20"/>
+        </w:rPr>
+        <w:t xml:space="preserve"> Git </w:t>
+      </w:r>
+      <w:r>
+        <w:rPr>
+          <w:bCs/>
+          <w:noProof/>
+          <w:sz w:val="20"/>
+          <w:szCs w:val="20"/>
+        </w:rPr>
+        <w:t>to share my code with team members</w:t>
+      </w:r>
+      <w:r>
+        <w:rPr>
+          <w:bCs/>
+          <w:noProof/>
+          <w:sz w:val="20"/>
+          <w:szCs w:val="20"/>
         </w:rPr>
         <w:t>.</w:t>
       </w:r>
@@ -2405,12 +2500,43 @@
       </w:pPr>
       <w:r>
         <w:rPr>
-          <w:bCs/>
-          <w:noProof/>
-          <w:sz w:val="20"/>
-          <w:szCs w:val="20"/>
-        </w:rPr>
-        <w:t>Collaborated in team environments following Agile practice.</w:t>
+          <w:sz w:val="20"/>
+          <w:szCs w:val="20"/>
+          <w:shd w:val="clear" w:color="auto" w:fill="FFFFFF"/>
+        </w:rPr>
+        <w:t>W</w:t>
+      </w:r>
+      <w:r>
+        <w:rPr>
+          <w:sz w:val="20"/>
+          <w:szCs w:val="20"/>
+          <w:shd w:val="clear" w:color="auto" w:fill="FFFFFF"/>
+        </w:rPr>
+        <w:t>ork</w:t>
+      </w:r>
+      <w:r>
+        <w:rPr>
+          <w:sz w:val="20"/>
+          <w:szCs w:val="20"/>
+          <w:shd w:val="clear" w:color="auto" w:fill="FFFFFF"/>
+        </w:rPr>
+        <w:t>ed</w:t>
+      </w:r>
+      <w:r>
+        <w:rPr>
+          <w:sz w:val="20"/>
+          <w:szCs w:val="20"/>
+          <w:shd w:val="clear" w:color="auto" w:fill="FFFFFF"/>
+        </w:rPr>
+        <w:t xml:space="preserve"> closely with back-end teams to analyze needs and requirements</w:t>
+      </w:r>
+      <w:r>
+        <w:rPr>
+          <w:sz w:val="20"/>
+          <w:szCs w:val="20"/>
+          <w:shd w:val="clear" w:color="auto" w:fill="FFFFFF"/>
+        </w:rPr>
+        <w:t>.</w:t>
       </w:r>
     </w:p>
     <w:p>
@@ -2435,7 +2561,7 @@
           <w:sz w:val="20"/>
           <w:szCs w:val="20"/>
         </w:rPr>
-        <w:t>Created and edited templates using Angular JS, Angular 4/6.</w:t>
+        <w:t>Collaborated in team environments following Agile practice.</w:t>
       </w:r>
     </w:p>
     <w:p>
@@ -2460,104 +2586,7 @@
           <w:sz w:val="20"/>
           <w:szCs w:val="20"/>
         </w:rPr>
-        <w:t>W</w:t>
-      </w:r>
-      <w:r>
-        <w:rPr>
-          <w:bCs/>
-          <w:noProof/>
-          <w:sz w:val="20"/>
-          <w:szCs w:val="20"/>
-        </w:rPr>
-        <w:t>orked on server</w:t>
-      </w:r>
-      <w:r>
-        <w:rPr>
-          <w:bCs/>
-          <w:noProof/>
-          <w:sz w:val="20"/>
-          <w:szCs w:val="20"/>
-        </w:rPr>
-        <w:t>-</w:t>
-      </w:r>
-      <w:r>
-        <w:rPr>
-          <w:bCs/>
-          <w:noProof/>
-          <w:sz w:val="20"/>
-          <w:szCs w:val="20"/>
-        </w:rPr>
-        <w:t xml:space="preserve">side </w:t>
-      </w:r>
-      <w:r>
-        <w:rPr>
-          <w:bCs/>
-          <w:noProof/>
-          <w:sz w:val="20"/>
-          <w:szCs w:val="20"/>
-        </w:rPr>
-        <w:t>using Node.js</w:t>
-      </w:r>
-      <w:r>
-        <w:rPr>
-          <w:bCs/>
-          <w:noProof/>
-          <w:sz w:val="20"/>
-          <w:szCs w:val="20"/>
-        </w:rPr>
-        <w:t xml:space="preserve"> to extend available data delivery methods</w:t>
-      </w:r>
-      <w:r>
-        <w:rPr>
-          <w:bCs/>
-          <w:noProof/>
-          <w:sz w:val="20"/>
-          <w:szCs w:val="20"/>
-        </w:rPr>
-        <w:t>, and processing multiple files</w:t>
-      </w:r>
-      <w:r>
-        <w:rPr>
-          <w:bCs/>
-          <w:noProof/>
-          <w:sz w:val="20"/>
-          <w:szCs w:val="20"/>
-        </w:rPr>
-        <w:t>.</w:t>
-      </w:r>
-    </w:p>
-    <w:p>
-      <w:pPr>
-        <w:pStyle w:val="ListParagraph"/>
-        <w:ind w:right="29"/>
-        <w:rPr>
-          <w:bCs/>
-          <w:noProof/>
-          <w:sz w:val="20"/>
-          <w:szCs w:val="20"/>
-        </w:rPr>
-      </w:pPr>
-    </w:p>
-    <w:p>
-      <w:pPr>
-        <w:ind w:right="29"/>
-        <w:rPr>
-          <w:b/>
-          <w:bCs/>
-          <w:noProof/>
-          <w:sz w:val="20"/>
-          <w:szCs w:val="20"/>
-        </w:rPr>
-      </w:pPr>
-      <w:r>
-        <w:rPr>
-          <w:b/>
-          <w:bCs/>
-          <w:noProof/>
-          <w:sz w:val="20"/>
-          <w:szCs w:val="20"/>
-        </w:rPr>
-        <w:t>One Billing Dashboard</w:t>
+        <w:t>Created and edited templates using Angular JS, Angular 4/6.</w:t>
       </w:r>
     </w:p>
     <w:p>
@@ -2582,7 +2611,104 @@
           <w:sz w:val="20"/>
           <w:szCs w:val="20"/>
         </w:rPr>
-        <w:t>Crafted UI items (icons, fonts, logo).</w:t>
+        <w:t>W</w:t>
+      </w:r>
+      <w:r>
+        <w:rPr>
+          <w:bCs/>
+          <w:noProof/>
+          <w:sz w:val="20"/>
+          <w:szCs w:val="20"/>
+        </w:rPr>
+        <w:t>orked on server</w:t>
+      </w:r>
+      <w:r>
+        <w:rPr>
+          <w:bCs/>
+          <w:noProof/>
+          <w:sz w:val="20"/>
+          <w:szCs w:val="20"/>
+        </w:rPr>
+        <w:t>-</w:t>
+      </w:r>
+      <w:r>
+        <w:rPr>
+          <w:bCs/>
+          <w:noProof/>
+          <w:sz w:val="20"/>
+          <w:szCs w:val="20"/>
+        </w:rPr>
+        <w:t xml:space="preserve">side </w:t>
+      </w:r>
+      <w:r>
+        <w:rPr>
+          <w:bCs/>
+          <w:noProof/>
+          <w:sz w:val="20"/>
+          <w:szCs w:val="20"/>
+        </w:rPr>
+        <w:t>using Node.js</w:t>
+      </w:r>
+      <w:r>
+        <w:rPr>
+          <w:bCs/>
+          <w:noProof/>
+          <w:sz w:val="20"/>
+          <w:szCs w:val="20"/>
+        </w:rPr>
+        <w:t xml:space="preserve"> to extend available data delivery methods</w:t>
+      </w:r>
+      <w:r>
+        <w:rPr>
+          <w:bCs/>
+          <w:noProof/>
+          <w:sz w:val="20"/>
+          <w:szCs w:val="20"/>
+        </w:rPr>
+        <w:t>, and processing multiple files</w:t>
+      </w:r>
+      <w:r>
+        <w:rPr>
+          <w:bCs/>
+          <w:noProof/>
+          <w:sz w:val="20"/>
+          <w:szCs w:val="20"/>
+        </w:rPr>
+        <w:t>.</w:t>
+      </w:r>
+    </w:p>
+    <w:p>
+      <w:pPr>
+        <w:pStyle w:val="ListParagraph"/>
+        <w:ind w:right="29"/>
+        <w:rPr>
+          <w:bCs/>
+          <w:noProof/>
+          <w:sz w:val="20"/>
+          <w:szCs w:val="20"/>
+        </w:rPr>
+      </w:pPr>
+    </w:p>
+    <w:p>
+      <w:pPr>
+        <w:ind w:right="29"/>
+        <w:rPr>
+          <w:b/>
+          <w:bCs/>
+          <w:noProof/>
+          <w:sz w:val="20"/>
+          <w:szCs w:val="20"/>
+        </w:rPr>
+      </w:pPr>
+      <w:r>
+        <w:rPr>
+          <w:b/>
+          <w:bCs/>
+          <w:noProof/>
+          <w:sz w:val="20"/>
+          <w:szCs w:val="20"/>
+        </w:rPr>
+        <w:t>One Billing Dashboard</w:t>
       </w:r>
     </w:p>
     <w:p>
@@ -2602,67 +2728,12 @@
       </w:pPr>
       <w:r>
         <w:rPr>
-          <w:sz w:val="20"/>
-          <w:szCs w:val="20"/>
-          <w:shd w:val="clear" w:color="auto" w:fill="FFFFFF"/>
-        </w:rPr>
-        <w:t>C</w:t>
-      </w:r>
-      <w:r>
-        <w:rPr>
-          <w:sz w:val="20"/>
-          <w:szCs w:val="20"/>
-          <w:shd w:val="clear" w:color="auto" w:fill="FFFFFF"/>
-        </w:rPr>
-        <w:t>reating templates, widgets</w:t>
-      </w:r>
-      <w:r>
-        <w:rPr>
-          <w:sz w:val="20"/>
-          <w:szCs w:val="20"/>
-          <w:shd w:val="clear" w:color="auto" w:fill="FFFFFF"/>
-        </w:rPr>
-        <w:t>,</w:t>
-      </w:r>
-      <w:r>
-        <w:rPr>
-          <w:sz w:val="20"/>
-          <w:szCs w:val="20"/>
-          <w:shd w:val="clear" w:color="auto" w:fill="FFFFFF"/>
-        </w:rPr>
-        <w:t xml:space="preserve"> and components for the company website using Adobe </w:t>
-      </w:r>
-      <w:r>
-        <w:rPr>
-          <w:sz w:val="20"/>
-          <w:szCs w:val="20"/>
-          <w:shd w:val="clear" w:color="auto" w:fill="FFFFFF"/>
-        </w:rPr>
-        <w:t>Photoshop, MS Paint</w:t>
-      </w:r>
-      <w:r>
-        <w:rPr>
-          <w:sz w:val="20"/>
-          <w:szCs w:val="20"/>
-          <w:shd w:val="clear" w:color="auto" w:fill="FFFFFF"/>
-        </w:rPr>
-        <w:t xml:space="preserve"> as</w:t>
-      </w:r>
-      <w:r>
-        <w:rPr>
-          <w:sz w:val="20"/>
-          <w:szCs w:val="20"/>
-          <w:shd w:val="clear" w:color="auto" w:fill="FFFFFF"/>
-        </w:rPr>
-        <w:t xml:space="preserve"> the</w:t>
-      </w:r>
-      <w:r>
-        <w:rPr>
-          <w:sz w:val="20"/>
-          <w:szCs w:val="20"/>
-          <w:shd w:val="clear" w:color="auto" w:fill="FFFFFF"/>
-        </w:rPr>
-        <w:t xml:space="preserve"> content management system.</w:t>
+          <w:bCs/>
+          <w:noProof/>
+          <w:sz w:val="20"/>
+          <w:szCs w:val="20"/>
+        </w:rPr>
+        <w:t>Crafted UI items (icons, fonts, logo).</w:t>
       </w:r>
     </w:p>
     <w:p>
@@ -2686,6 +2757,87 @@
           <w:szCs w:val="20"/>
           <w:shd w:val="clear" w:color="auto" w:fill="FFFFFF"/>
         </w:rPr>
+        <w:t>C</w:t>
+      </w:r>
+      <w:r>
+        <w:rPr>
+          <w:sz w:val="20"/>
+          <w:szCs w:val="20"/>
+          <w:shd w:val="clear" w:color="auto" w:fill="FFFFFF"/>
+        </w:rPr>
+        <w:t>reating templates, widgets</w:t>
+      </w:r>
+      <w:r>
+        <w:rPr>
+          <w:sz w:val="20"/>
+          <w:szCs w:val="20"/>
+          <w:shd w:val="clear" w:color="auto" w:fill="FFFFFF"/>
+        </w:rPr>
+        <w:t>,</w:t>
+      </w:r>
+      <w:r>
+        <w:rPr>
+          <w:sz w:val="20"/>
+          <w:szCs w:val="20"/>
+          <w:shd w:val="clear" w:color="auto" w:fill="FFFFFF"/>
+        </w:rPr>
+        <w:t xml:space="preserve"> and components for the company website using Adobe </w:t>
+      </w:r>
+      <w:r>
+        <w:rPr>
+          <w:sz w:val="20"/>
+          <w:szCs w:val="20"/>
+          <w:shd w:val="clear" w:color="auto" w:fill="FFFFFF"/>
+        </w:rPr>
+        <w:t>Photoshop, MS Paint</w:t>
+      </w:r>
+      <w:r>
+        <w:rPr>
+          <w:sz w:val="20"/>
+          <w:szCs w:val="20"/>
+          <w:shd w:val="clear" w:color="auto" w:fill="FFFFFF"/>
+        </w:rPr>
+        <w:t xml:space="preserve"> as</w:t>
+      </w:r>
+      <w:r>
+        <w:rPr>
+          <w:sz w:val="20"/>
+          <w:szCs w:val="20"/>
+          <w:shd w:val="clear" w:color="auto" w:fill="FFFFFF"/>
+        </w:rPr>
+        <w:t xml:space="preserve"> the</w:t>
+      </w:r>
+      <w:r>
+        <w:rPr>
+          <w:sz w:val="20"/>
+          <w:szCs w:val="20"/>
+          <w:shd w:val="clear" w:color="auto" w:fill="FFFFFF"/>
+        </w:rPr>
+        <w:t xml:space="preserve"> content management system.</w:t>
+      </w:r>
+    </w:p>
+    <w:p>
+      <w:pPr>
+        <w:pStyle w:val="ListParagraph"/>
+        <w:numPr>
+          <w:ilvl w:val="0"/>
+          <w:numId w:val="18"/>
+        </w:numPr>
+        <w:ind w:right="29"/>
+        <w:rPr>
+          <w:bCs/>
+          <w:noProof/>
+          <w:sz w:val="20"/>
+          <w:szCs w:val="20"/>
+        </w:rPr>
+      </w:pPr>
+      <w:r>
+        <w:rPr>
+          <w:sz w:val="20"/>
+          <w:szCs w:val="20"/>
+          <w:shd w:val="clear" w:color="auto" w:fill="FFFFFF"/>
+        </w:rPr>
+        <w:lastRenderedPageBreak/>
         <w:t>Work</w:t>
       </w:r>
       <w:r>
@@ -3350,15 +3502,7 @@
           <w:sz w:val="20"/>
           <w:szCs w:val="20"/>
         </w:rPr>
-        <w:t>Performed business logic using</w:t>
-      </w:r>
-      <w:r>
-        <w:rPr>
-          <w:color w:val="000000"/>
-          <w:sz w:val="20"/>
-          <w:szCs w:val="20"/>
-        </w:rPr>
-        <w:t xml:space="preserve"> Java, Angular</w:t>
+        <w:t>Performed business logic using Java, Angular</w:t>
       </w:r>
     </w:p>
     <w:p>
@@ -3460,8 +3604,6 @@
         </w:rPr>
         <w:t>Utilized unit tests with JUnit and Spring AOP.</w:t>
       </w:r>
-      <w:bookmarkStart w:id="0" w:name="_GoBack"/>
-      <w:bookmarkEnd w:id="0"/>
     </w:p>
     <w:p>
       <w:pPr>
@@ -4854,6 +4996,155 @@
     </w:lvl>
   </w:abstractNum>
   <w:abstractNum w:abstractNumId="1" w15:restartNumberingAfterBreak="0">
+    <w:nsid w:val="06727B17"/>
+    <w:multiLevelType w:val="multilevel"/>
+    <w:tmpl w:val="EFB22686"/>
+    <w:lvl w:ilvl="0">
+      <w:start w:val="1"/>
+      <w:numFmt w:val="bullet"/>
+      <w:lvlText w:val=""/>
+      <w:lvlJc w:val="left"/>
+      <w:pPr>
+        <w:tabs>
+          <w:tab w:val="num" w:pos="720"/>
+        </w:tabs>
+        <w:ind w:left="720" w:hanging="360"/>
+      </w:pPr>
+      <w:rPr>
+        <w:rFonts w:ascii="Symbol" w:hAnsi="Symbol" w:hint="default"/>
+        <w:sz w:val="20"/>
+      </w:rPr>
+    </w:lvl>
+    <w:lvl w:ilvl="1" w:tentative="1">
+      <w:start w:val="1"/>
+      <w:numFmt w:val="bullet"/>
+      <w:lvlText w:val=""/>
+      <w:lvlJc w:val="left"/>
+      <w:pPr>
+        <w:tabs>
+          <w:tab w:val="num" w:pos="1440"/>
+        </w:tabs>
+        <w:ind w:left="1440" w:hanging="360"/>
+      </w:pPr>
+      <w:rPr>
+        <w:rFonts w:ascii="Symbol" w:hAnsi="Symbol" w:hint="default"/>
+        <w:sz w:val="20"/>
+      </w:rPr>
+    </w:lvl>
+    <w:lvl w:ilvl="2" w:tentative="1">
+      <w:start w:val="1"/>
+      <w:numFmt w:val="bullet"/>
+      <w:lvlText w:val=""/>
+      <w:lvlJc w:val="left"/>
+      <w:pPr>
+        <w:tabs>
+          <w:tab w:val="num" w:pos="2160"/>
+        </w:tabs>
+        <w:ind w:left="2160" w:hanging="360"/>
+      </w:pPr>
+      <w:rPr>
+        <w:rFonts w:ascii="Symbol" w:hAnsi="Symbol" w:hint="default"/>
+        <w:sz w:val="20"/>
+      </w:rPr>
+    </w:lvl>
+    <w:lvl w:ilvl="3" w:tentative="1">
+      <w:start w:val="1"/>
+      <w:numFmt w:val="bullet"/>
+      <w:lvlText w:val=""/>
+      <w:lvlJc w:val="left"/>
+      <w:pPr>
+        <w:tabs>
+          <w:tab w:val="num" w:pos="2880"/>
+        </w:tabs>
+        <w:ind w:left="2880" w:hanging="360"/>
+      </w:pPr>
+      <w:rPr>
+        <w:rFonts w:ascii="Symbol" w:hAnsi="Symbol" w:hint="default"/>
+        <w:sz w:val="20"/>
+      </w:rPr>
+    </w:lvl>
+    <w:lvl w:ilvl="4" w:tentative="1">
+      <w:start w:val="1"/>
+      <w:numFmt w:val="bullet"/>
+      <w:lvlText w:val=""/>
+      <w:lvlJc w:val="left"/>
+      <w:pPr>
+        <w:tabs>
+          <w:tab w:val="num" w:pos="3600"/>
+        </w:tabs>
+        <w:ind w:left="3600" w:hanging="360"/>
+      </w:pPr>
+      <w:rPr>
+        <w:rFonts w:ascii="Symbol" w:hAnsi="Symbol" w:hint="default"/>
+        <w:sz w:val="20"/>
+      </w:rPr>
+    </w:lvl>
+    <w:lvl w:ilvl="5" w:tentative="1">
+      <w:start w:val="1"/>
+      <w:numFmt w:val="bullet"/>
+      <w:lvlText w:val=""/>
+      <w:lvlJc w:val="left"/>
+      <w:pPr>
+        <w:tabs>
+          <w:tab w:val="num" w:pos="4320"/>
+        </w:tabs>
+        <w:ind w:left="4320" w:hanging="360"/>
+      </w:pPr>
+      <w:rPr>
+        <w:rFonts w:ascii="Symbol" w:hAnsi="Symbol" w:hint="default"/>
+        <w:sz w:val="20"/>
+      </w:rPr>
+    </w:lvl>
+    <w:lvl w:ilvl="6" w:tentative="1">
+      <w:start w:val="1"/>
+      <w:numFmt w:val="bullet"/>
+      <w:lvlText w:val=""/>
+      <w:lvlJc w:val="left"/>
+      <w:pPr>
+        <w:tabs>
+          <w:tab w:val="num" w:pos="5040"/>
+        </w:tabs>
+        <w:ind w:left="5040" w:hanging="360"/>
+      </w:pPr>
+      <w:rPr>
+        <w:rFonts w:ascii="Symbol" w:hAnsi="Symbol" w:hint="default"/>
+        <w:sz w:val="20"/>
+      </w:rPr>
+    </w:lvl>
+    <w:lvl w:ilvl="7" w:tentative="1">
+      <w:start w:val="1"/>
+      <w:numFmt w:val="bullet"/>
+      <w:lvlText w:val=""/>
+      <w:lvlJc w:val="left"/>
+      <w:pPr>
+        <w:tabs>
+          <w:tab w:val="num" w:pos="5760"/>
+        </w:tabs>
+        <w:ind w:left="5760" w:hanging="360"/>
+      </w:pPr>
+      <w:rPr>
+        <w:rFonts w:ascii="Symbol" w:hAnsi="Symbol" w:hint="default"/>
+        <w:sz w:val="20"/>
+      </w:rPr>
+    </w:lvl>
+    <w:lvl w:ilvl="8" w:tentative="1">
+      <w:start w:val="1"/>
+      <w:numFmt w:val="bullet"/>
+      <w:lvlText w:val=""/>
+      <w:lvlJc w:val="left"/>
+      <w:pPr>
+        <w:tabs>
+          <w:tab w:val="num" w:pos="6480"/>
+        </w:tabs>
+        <w:ind w:left="6480" w:hanging="360"/>
+      </w:pPr>
+      <w:rPr>
+        <w:rFonts w:ascii="Symbol" w:hAnsi="Symbol" w:hint="default"/>
+        <w:sz w:val="20"/>
+      </w:rPr>
+    </w:lvl>
+  </w:abstractNum>
+  <w:abstractNum w:abstractNumId="2" w15:restartNumberingAfterBreak="0">
     <w:nsid w:val="07EF0A5F"/>
     <w:multiLevelType w:val="hybridMultilevel"/>
     <w:tmpl w:val="901AC74E"/>
@@ -4997,7 +5288,7 @@
       </w:rPr>
     </w:lvl>
   </w:abstractNum>
-  <w:abstractNum w:abstractNumId="2" w15:restartNumberingAfterBreak="0">
+  <w:abstractNum w:abstractNumId="3" w15:restartNumberingAfterBreak="0">
     <w:nsid w:val="0B4224E0"/>
     <w:multiLevelType w:val="hybridMultilevel"/>
     <w:tmpl w:val="BEF0AB8E"/>
@@ -5137,7 +5428,7 @@
       </w:rPr>
     </w:lvl>
   </w:abstractNum>
-  <w:abstractNum w:abstractNumId="3" w15:restartNumberingAfterBreak="0">
+  <w:abstractNum w:abstractNumId="4" w15:restartNumberingAfterBreak="0">
     <w:nsid w:val="1B2F05E3"/>
     <w:multiLevelType w:val="hybridMultilevel"/>
     <w:tmpl w:val="F5F692BE"/>
@@ -5277,7 +5568,7 @@
       </w:rPr>
     </w:lvl>
   </w:abstractNum>
-  <w:abstractNum w:abstractNumId="4" w15:restartNumberingAfterBreak="0">
+  <w:abstractNum w:abstractNumId="5" w15:restartNumberingAfterBreak="0">
     <w:nsid w:val="1E8A487B"/>
     <w:multiLevelType w:val="hybridMultilevel"/>
     <w:tmpl w:val="BEDA64D6"/>
@@ -5390,7 +5681,7 @@
       </w:rPr>
     </w:lvl>
   </w:abstractNum>
-  <w:abstractNum w:abstractNumId="5" w15:restartNumberingAfterBreak="0">
+  <w:abstractNum w:abstractNumId="6" w15:restartNumberingAfterBreak="0">
     <w:nsid w:val="264C603D"/>
     <w:multiLevelType w:val="hybridMultilevel"/>
     <w:tmpl w:val="AF303EA0"/>
@@ -5530,7 +5821,7 @@
       </w:rPr>
     </w:lvl>
   </w:abstractNum>
-  <w:abstractNum w:abstractNumId="6" w15:restartNumberingAfterBreak="0">
+  <w:abstractNum w:abstractNumId="7" w15:restartNumberingAfterBreak="0">
     <w:nsid w:val="2C156C74"/>
     <w:multiLevelType w:val="hybridMultilevel"/>
     <w:tmpl w:val="B60C7078"/>
@@ -5670,7 +5961,7 @@
       </w:rPr>
     </w:lvl>
   </w:abstractNum>
-  <w:abstractNum w:abstractNumId="7" w15:restartNumberingAfterBreak="0">
+  <w:abstractNum w:abstractNumId="8" w15:restartNumberingAfterBreak="0">
     <w:nsid w:val="2D8B78E8"/>
     <w:multiLevelType w:val="hybridMultilevel"/>
     <w:tmpl w:val="37D44DF4"/>
@@ -5783,7 +6074,7 @@
       </w:rPr>
     </w:lvl>
   </w:abstractNum>
-  <w:abstractNum w:abstractNumId="8" w15:restartNumberingAfterBreak="0">
+  <w:abstractNum w:abstractNumId="9" w15:restartNumberingAfterBreak="0">
     <w:nsid w:val="2E4D09DD"/>
     <w:multiLevelType w:val="hybridMultilevel"/>
     <w:tmpl w:val="4328C494"/>
@@ -5927,7 +6218,7 @@
       </w:rPr>
     </w:lvl>
   </w:abstractNum>
-  <w:abstractNum w:abstractNumId="9" w15:restartNumberingAfterBreak="0">
+  <w:abstractNum w:abstractNumId="10" w15:restartNumberingAfterBreak="0">
     <w:nsid w:val="34487F24"/>
     <w:multiLevelType w:val="hybridMultilevel"/>
     <w:tmpl w:val="ACD88C4A"/>
@@ -6040,7 +6331,7 @@
       </w:pPr>
     </w:lvl>
   </w:abstractNum>
-  <w:abstractNum w:abstractNumId="10" w15:restartNumberingAfterBreak="0">
+  <w:abstractNum w:abstractNumId="11" w15:restartNumberingAfterBreak="0">
     <w:nsid w:val="383217EB"/>
     <w:multiLevelType w:val="hybridMultilevel"/>
     <w:tmpl w:val="7EA4E796"/>
@@ -6180,7 +6471,7 @@
       </w:rPr>
     </w:lvl>
   </w:abstractNum>
-  <w:abstractNum w:abstractNumId="11" w15:restartNumberingAfterBreak="0">
+  <w:abstractNum w:abstractNumId="12" w15:restartNumberingAfterBreak="0">
     <w:nsid w:val="38B7730B"/>
     <w:multiLevelType w:val="hybridMultilevel"/>
     <w:tmpl w:val="95406304"/>
@@ -6320,7 +6611,7 @@
       </w:rPr>
     </w:lvl>
   </w:abstractNum>
-  <w:abstractNum w:abstractNumId="12" w15:restartNumberingAfterBreak="0">
+  <w:abstractNum w:abstractNumId="13" w15:restartNumberingAfterBreak="0">
     <w:nsid w:val="3F060CF0"/>
     <w:multiLevelType w:val="hybridMultilevel"/>
     <w:tmpl w:val="D52802E4"/>
@@ -6464,7 +6755,7 @@
       </w:rPr>
     </w:lvl>
   </w:abstractNum>
-  <w:abstractNum w:abstractNumId="13" w15:restartNumberingAfterBreak="0">
+  <w:abstractNum w:abstractNumId="14" w15:restartNumberingAfterBreak="0">
     <w:nsid w:val="4DF03676"/>
     <w:multiLevelType w:val="hybridMultilevel"/>
     <w:tmpl w:val="2E6EA254"/>
@@ -6605,7 +6896,7 @@
       </w:rPr>
     </w:lvl>
   </w:abstractNum>
-  <w:abstractNum w:abstractNumId="14" w15:restartNumberingAfterBreak="0">
+  <w:abstractNum w:abstractNumId="15" w15:restartNumberingAfterBreak="0">
     <w:nsid w:val="51980A0D"/>
     <w:multiLevelType w:val="hybridMultilevel"/>
     <w:tmpl w:val="E822DC76"/>
@@ -6718,7 +7009,7 @@
       </w:rPr>
     </w:lvl>
   </w:abstractNum>
-  <w:abstractNum w:abstractNumId="15" w15:restartNumberingAfterBreak="0">
+  <w:abstractNum w:abstractNumId="16" w15:restartNumberingAfterBreak="0">
     <w:nsid w:val="522B11BB"/>
     <w:multiLevelType w:val="multilevel"/>
     <w:tmpl w:val="FB161852"/>
@@ -6832,7 +7123,7 @@
       </w:rPr>
     </w:lvl>
   </w:abstractNum>
-  <w:abstractNum w:abstractNumId="16" w15:restartNumberingAfterBreak="0">
+  <w:abstractNum w:abstractNumId="17" w15:restartNumberingAfterBreak="0">
     <w:nsid w:val="5AB06294"/>
     <w:multiLevelType w:val="hybridMultilevel"/>
     <w:tmpl w:val="33D6FB42"/>
@@ -6972,7 +7263,7 @@
       </w:rPr>
     </w:lvl>
   </w:abstractNum>
-  <w:abstractNum w:abstractNumId="17" w15:restartNumberingAfterBreak="0">
+  <w:abstractNum w:abstractNumId="18" w15:restartNumberingAfterBreak="0">
     <w:nsid w:val="5BF75472"/>
     <w:multiLevelType w:val="hybridMultilevel"/>
     <w:tmpl w:val="E2045BA6"/>
@@ -7112,7 +7403,7 @@
       </w:rPr>
     </w:lvl>
   </w:abstractNum>
-  <w:abstractNum w:abstractNumId="18" w15:restartNumberingAfterBreak="0">
+  <w:abstractNum w:abstractNumId="19" w15:restartNumberingAfterBreak="0">
     <w:nsid w:val="5CA56198"/>
     <w:multiLevelType w:val="hybridMultilevel"/>
     <w:tmpl w:val="90300D66"/>
@@ -7225,7 +7516,7 @@
       </w:rPr>
     </w:lvl>
   </w:abstractNum>
-  <w:abstractNum w:abstractNumId="19" w15:restartNumberingAfterBreak="0">
+  <w:abstractNum w:abstractNumId="20" w15:restartNumberingAfterBreak="0">
     <w:nsid w:val="60586C06"/>
     <w:multiLevelType w:val="hybridMultilevel"/>
     <w:tmpl w:val="DBF832CE"/>
@@ -7365,7 +7656,7 @@
       </w:rPr>
     </w:lvl>
   </w:abstractNum>
-  <w:abstractNum w:abstractNumId="20" w15:restartNumberingAfterBreak="0">
+  <w:abstractNum w:abstractNumId="21" w15:restartNumberingAfterBreak="0">
     <w:nsid w:val="63284341"/>
     <w:multiLevelType w:val="hybridMultilevel"/>
     <w:tmpl w:val="4E6A97E4"/>
@@ -7505,7 +7796,7 @@
       </w:rPr>
     </w:lvl>
   </w:abstractNum>
-  <w:abstractNum w:abstractNumId="21" w15:restartNumberingAfterBreak="0">
+  <w:abstractNum w:abstractNumId="22" w15:restartNumberingAfterBreak="0">
     <w:nsid w:val="68C47D44"/>
     <w:multiLevelType w:val="hybridMultilevel"/>
     <w:tmpl w:val="00E25090"/>
@@ -7645,7 +7936,7 @@
       </w:rPr>
     </w:lvl>
   </w:abstractNum>
-  <w:abstractNum w:abstractNumId="22" w15:restartNumberingAfterBreak="0">
+  <w:abstractNum w:abstractNumId="23" w15:restartNumberingAfterBreak="0">
     <w:nsid w:val="71CA100A"/>
     <w:multiLevelType w:val="hybridMultilevel"/>
     <w:tmpl w:val="1F9C07D8"/>
@@ -7785,7 +8076,7 @@
       </w:rPr>
     </w:lvl>
   </w:abstractNum>
-  <w:abstractNum w:abstractNumId="23" w15:restartNumberingAfterBreak="0">
+  <w:abstractNum w:abstractNumId="24" w15:restartNumberingAfterBreak="0">
     <w:nsid w:val="74070789"/>
     <w:multiLevelType w:val="hybridMultilevel"/>
     <w:tmpl w:val="74070789"/>
@@ -7922,7 +8213,7 @@
       </w:rPr>
     </w:lvl>
   </w:abstractNum>
-  <w:abstractNum w:abstractNumId="24" w15:restartNumberingAfterBreak="0">
+  <w:abstractNum w:abstractNumId="25" w15:restartNumberingAfterBreak="0">
     <w:nsid w:val="76696A12"/>
     <w:multiLevelType w:val="hybridMultilevel"/>
     <w:tmpl w:val="20ACB98C"/>
@@ -8035,7 +8326,7 @@
       </w:rPr>
     </w:lvl>
   </w:abstractNum>
-  <w:abstractNum w:abstractNumId="25" w15:restartNumberingAfterBreak="0">
+  <w:abstractNum w:abstractNumId="26" w15:restartNumberingAfterBreak="0">
     <w:nsid w:val="7B4C52F8"/>
     <w:multiLevelType w:val="hybridMultilevel"/>
     <w:tmpl w:val="7398E7D4"/>
@@ -8148,7 +8439,7 @@
       </w:rPr>
     </w:lvl>
   </w:abstractNum>
-  <w:abstractNum w:abstractNumId="26" w15:restartNumberingAfterBreak="0">
+  <w:abstractNum w:abstractNumId="27" w15:restartNumberingAfterBreak="0">
     <w:nsid w:val="7DD40031"/>
     <w:multiLevelType w:val="hybridMultilevel"/>
     <w:tmpl w:val="FBA0B574"/>
@@ -8289,64 +8580,64 @@
     </w:lvl>
   </w:abstractNum>
   <w:num w:numId="1">
+    <w:abstractNumId w:val="14"/>
+  </w:num>
+  <w:num w:numId="2">
+    <w:abstractNumId w:val="21"/>
+  </w:num>
+  <w:num w:numId="3">
+    <w:abstractNumId w:val="3"/>
+  </w:num>
+  <w:num w:numId="4">
+    <w:abstractNumId w:val="6"/>
+  </w:num>
+  <w:num w:numId="5">
+    <w:abstractNumId w:val="22"/>
+  </w:num>
+  <w:num w:numId="6">
+    <w:abstractNumId w:val="4"/>
+  </w:num>
+  <w:num w:numId="7">
+    <w:abstractNumId w:val="2"/>
+  </w:num>
+  <w:num w:numId="8">
+    <w:abstractNumId w:val="11"/>
+  </w:num>
+  <w:num w:numId="9">
+    <w:abstractNumId w:val="10"/>
+  </w:num>
+  <w:num w:numId="10">
+    <w:abstractNumId w:val="9"/>
+  </w:num>
+  <w:num w:numId="11">
+    <w:abstractNumId w:val="20"/>
+  </w:num>
+  <w:num w:numId="12">
+    <w:abstractNumId w:val="12"/>
+  </w:num>
+  <w:num w:numId="13">
+    <w:abstractNumId w:val="18"/>
+  </w:num>
+  <w:num w:numId="14">
+    <w:abstractNumId w:val="17"/>
+  </w:num>
+  <w:num w:numId="15">
+    <w:abstractNumId w:val="23"/>
+  </w:num>
+  <w:num w:numId="16">
     <w:abstractNumId w:val="13"/>
   </w:num>
-  <w:num w:numId="2">
-    <w:abstractNumId w:val="20"/>
-  </w:num>
-  <w:num w:numId="3">
-    <w:abstractNumId w:val="2"/>
-  </w:num>
-  <w:num w:numId="4">
-    <w:abstractNumId w:val="5"/>
-  </w:num>
-  <w:num w:numId="5">
-    <w:abstractNumId w:val="21"/>
-  </w:num>
-  <w:num w:numId="6">
-    <w:abstractNumId w:val="3"/>
-  </w:num>
-  <w:num w:numId="7">
-    <w:abstractNumId w:val="1"/>
-  </w:num>
-  <w:num w:numId="8">
-    <w:abstractNumId w:val="10"/>
-  </w:num>
-  <w:num w:numId="9">
-    <w:abstractNumId w:val="9"/>
-  </w:num>
-  <w:num w:numId="10">
-    <w:abstractNumId w:val="8"/>
-  </w:num>
-  <w:num w:numId="11">
-    <w:abstractNumId w:val="19"/>
-  </w:num>
-  <w:num w:numId="12">
-    <w:abstractNumId w:val="11"/>
-  </w:num>
-  <w:num w:numId="13">
-    <w:abstractNumId w:val="17"/>
-  </w:num>
-  <w:num w:numId="14">
-    <w:abstractNumId w:val="16"/>
-  </w:num>
-  <w:num w:numId="15">
-    <w:abstractNumId w:val="22"/>
-  </w:num>
-  <w:num w:numId="16">
-    <w:abstractNumId w:val="12"/>
-  </w:num>
   <w:num w:numId="17">
-    <w:abstractNumId w:val="26"/>
+    <w:abstractNumId w:val="27"/>
   </w:num>
   <w:num w:numId="18">
-    <w:abstractNumId w:val="14"/>
+    <w:abstractNumId w:val="15"/>
   </w:num>
   <w:num w:numId="19">
-    <w:abstractNumId w:val="6"/>
+    <w:abstractNumId w:val="7"/>
   </w:num>
   <w:num w:numId="20">
-    <w:abstractNumId w:val="4"/>
+    <w:abstractNumId w:val="5"/>
   </w:num>
   <w:num w:numId="21">
     <w:abstractNumId w:val="0"/>
@@ -8369,31 +8660,25 @@
     </w:lvlOverride>
   </w:num>
   <w:num w:numId="22">
+    <w:abstractNumId w:val="26"/>
+  </w:num>
+  <w:num w:numId="23">
+    <w:abstractNumId w:val="19"/>
+  </w:num>
+  <w:num w:numId="24">
+    <w:abstractNumId w:val="24"/>
+  </w:num>
+  <w:num w:numId="25">
+    <w:abstractNumId w:val="16"/>
+  </w:num>
+  <w:num w:numId="26">
     <w:abstractNumId w:val="25"/>
   </w:num>
-  <w:num w:numId="23">
-    <w:abstractNumId w:val="18"/>
+  <w:num w:numId="27">
+    <w:abstractNumId w:val="8"/>
   </w:num>
-  <w:num w:numId="24">
-    <w:abstractNumId w:val="23"/>
-  </w:num>
-  <w:num w:numId="25">
-    <w:abstractNumId w:val="15"/>
-    <w:lvlOverride w:ilvl="0"/>
-    <w:lvlOverride w:ilvl="1"/>
-    <w:lvlOverride w:ilvl="2"/>
-    <w:lvlOverride w:ilvl="3"/>
-    <w:lvlOverride w:ilvl="4"/>
-    <w:lvlOverride w:ilvl="5"/>
-    <w:lvlOverride w:ilvl="6"/>
-    <w:lvlOverride w:ilvl="7"/>
-    <w:lvlOverride w:ilvl="8"/>
-  </w:num>
-  <w:num w:numId="26">
-    <w:abstractNumId w:val="24"/>
-  </w:num>
-  <w:num w:numId="27">
-    <w:abstractNumId w:val="7"/>
+  <w:num w:numId="28">
+    <w:abstractNumId w:val="1"/>
   </w:num>
 </w:numbering>
 </file>
@@ -9828,7 +10113,7 @@
 </file>
 
 <file path=customXml/itemProps5.xml><?xml version="1.0" encoding="utf-8"?>
-<ds:datastoreItem xmlns:ds="http://schemas.openxmlformats.org/officeDocument/2006/customXml" ds:itemID="{AC0257DC-BC4E-45C4-819B-A87E91778697}">
+<ds:datastoreItem xmlns:ds="http://schemas.openxmlformats.org/officeDocument/2006/customXml" ds:itemID="{E786F4FF-9FFD-419B-8953-9D190FFBBC89}">
   <ds:schemaRefs>
     <ds:schemaRef ds:uri="http://schemas.openxmlformats.org/officeDocument/2006/bibliography"/>
   </ds:schemaRefs>

</xml_diff>

<commit_message>
Special sign and expirience update
</commit_message>
<xml_diff>
--- a/Prutkovsky_Ilia.docx
+++ b/Prutkovsky_Ilia.docx
@@ -1031,6 +1031,16 @@
           <w:sz w:val="20"/>
           <w:szCs w:val="20"/>
         </w:rPr>
+        <w:t xml:space="preserve">Sr. </w:t>
+      </w:r>
+      <w:r>
+        <w:rPr>
+          <w:bCs/>
+          <w:i/>
+          <w:noProof/>
+          <w:sz w:val="20"/>
+          <w:szCs w:val="20"/>
+        </w:rPr>
         <w:t>Full-stack</w:t>
       </w:r>
       <w:r>
@@ -1047,7 +1057,7 @@
           <w:sz w:val="20"/>
           <w:szCs w:val="20"/>
         </w:rPr>
-        <w:t xml:space="preserve">Angular </w:t>
+        <w:t>D</w:t>
       </w:r>
       <w:r>
         <w:rPr>
@@ -1055,7 +1065,7 @@
           <w:sz w:val="20"/>
           <w:szCs w:val="20"/>
         </w:rPr>
-        <w:t>D</w:t>
+        <w:t>eveloper</w:t>
       </w:r>
       <w:r>
         <w:rPr>
@@ -1063,7 +1073,23 @@
           <w:sz w:val="20"/>
           <w:szCs w:val="20"/>
         </w:rPr>
-        <w:t>eveloper</w:t>
+        <w:t xml:space="preserve"> (</w:t>
+      </w:r>
+      <w:r>
+        <w:rPr>
+          <w:i/>
+          <w:sz w:val="20"/>
+          <w:szCs w:val="20"/>
+        </w:rPr>
+        <w:t>Angular</w:t>
+      </w:r>
+      <w:r>
+        <w:rPr>
+          <w:i/>
+          <w:sz w:val="20"/>
+          <w:szCs w:val="20"/>
+        </w:rPr>
+        <w:t>)</w:t>
       </w:r>
       <w:r>
         <w:rPr>
@@ -1201,21 +1227,28 @@
           <w:sz w:val="20"/>
           <w:szCs w:val="20"/>
         </w:rPr>
-        <w:t>Cooperat</w:t>
-      </w:r>
-      <w:r>
-        <w:rPr>
-          <w:sz w:val="20"/>
-          <w:szCs w:val="20"/>
-        </w:rPr>
-        <w:t>ed</w:t>
-      </w:r>
-      <w:r>
-        <w:rPr>
-          <w:sz w:val="20"/>
-          <w:szCs w:val="20"/>
-        </w:rPr>
-        <w:t xml:space="preserve"> with the back-end developer in the process of building the RESTful API</w:t>
+        <w:t>Automated cloud-based deployments using Azure DevOps</w:t>
+      </w:r>
+      <w:r>
+        <w:rPr>
+          <w:sz w:val="20"/>
+          <w:szCs w:val="20"/>
+        </w:rPr>
+        <w:t>, and m</w:t>
+      </w:r>
+      <w:r>
+        <w:rPr>
+          <w:sz w:val="20"/>
+          <w:szCs w:val="20"/>
+        </w:rPr>
+        <w:t>aintained Azure Active Directory</w:t>
+      </w:r>
+      <w:r>
+        <w:rPr>
+          <w:sz w:val="20"/>
+          <w:szCs w:val="20"/>
+        </w:rPr>
+        <w:t xml:space="preserve"> (AAD)</w:t>
       </w:r>
     </w:p>
     <w:p>
@@ -1237,7 +1270,7 @@
           <w:sz w:val="20"/>
           <w:szCs w:val="20"/>
         </w:rPr>
-        <w:t>Creat</w:t>
+        <w:t>Cooperat</w:t>
       </w:r>
       <w:r>
         <w:rPr>
@@ -1251,77 +1284,7 @@
           <w:sz w:val="20"/>
           <w:szCs w:val="20"/>
         </w:rPr>
-        <w:t xml:space="preserve"> custom, general-use </w:t>
-      </w:r>
-      <w:r>
-        <w:rPr>
-          <w:sz w:val="20"/>
-          <w:szCs w:val="20"/>
-        </w:rPr>
-        <w:t>components</w:t>
-      </w:r>
-      <w:r>
-        <w:rPr>
-          <w:sz w:val="20"/>
-          <w:szCs w:val="20"/>
-        </w:rPr>
-        <w:t xml:space="preserve">, directives, </w:t>
-      </w:r>
-      <w:r>
-        <w:rPr>
-          <w:sz w:val="20"/>
-          <w:szCs w:val="20"/>
-        </w:rPr>
-        <w:t>modules</w:t>
-      </w:r>
-      <w:r>
-        <w:rPr>
-          <w:sz w:val="20"/>
-          <w:szCs w:val="20"/>
-        </w:rPr>
-        <w:t>,</w:t>
-      </w:r>
-      <w:r>
-        <w:rPr>
-          <w:sz w:val="20"/>
-          <w:szCs w:val="20"/>
-        </w:rPr>
-        <w:t xml:space="preserve"> </w:t>
-      </w:r>
-      <w:r>
-        <w:rPr>
-          <w:sz w:val="20"/>
-          <w:szCs w:val="20"/>
-        </w:rPr>
-        <w:t xml:space="preserve">pipes, </w:t>
-      </w:r>
-      <w:r>
-        <w:rPr>
-          <w:sz w:val="20"/>
-          <w:szCs w:val="20"/>
-        </w:rPr>
-        <w:t xml:space="preserve">and </w:t>
-      </w:r>
-      <w:r>
-        <w:rPr>
-          <w:sz w:val="20"/>
-          <w:szCs w:val="20"/>
-        </w:rPr>
-        <w:t xml:space="preserve">validators </w:t>
-      </w:r>
-      <w:r>
-        <w:rPr>
-          <w:sz w:val="20"/>
-          <w:szCs w:val="20"/>
-        </w:rPr>
-        <w:t>that extend the elements and modules of Angular</w:t>
-      </w:r>
-      <w:r>
-        <w:rPr>
-          <w:sz w:val="20"/>
-          <w:szCs w:val="20"/>
-        </w:rPr>
-        <w:t xml:space="preserve"> 16</w:t>
+        <w:t xml:space="preserve"> with the back-end developer in the process of building the RESTful API</w:t>
       </w:r>
     </w:p>
     <w:p>
@@ -1343,7 +1306,7 @@
           <w:sz w:val="20"/>
           <w:szCs w:val="20"/>
         </w:rPr>
-        <w:t>Ensur</w:t>
+        <w:t>Creat</w:t>
       </w:r>
       <w:r>
         <w:rPr>
@@ -1357,7 +1320,77 @@
           <w:sz w:val="20"/>
           <w:szCs w:val="20"/>
         </w:rPr>
-        <w:t xml:space="preserve"> a clear dependency chain, regarding the app logic as well as the file system</w:t>
+        <w:t xml:space="preserve"> custom, general-use </w:t>
+      </w:r>
+      <w:r>
+        <w:rPr>
+          <w:sz w:val="20"/>
+          <w:szCs w:val="20"/>
+        </w:rPr>
+        <w:t>components</w:t>
+      </w:r>
+      <w:r>
+        <w:rPr>
+          <w:sz w:val="20"/>
+          <w:szCs w:val="20"/>
+        </w:rPr>
+        <w:t xml:space="preserve">, directives, </w:t>
+      </w:r>
+      <w:r>
+        <w:rPr>
+          <w:sz w:val="20"/>
+          <w:szCs w:val="20"/>
+        </w:rPr>
+        <w:t>modules</w:t>
+      </w:r>
+      <w:r>
+        <w:rPr>
+          <w:sz w:val="20"/>
+          <w:szCs w:val="20"/>
+        </w:rPr>
+        <w:t>,</w:t>
+      </w:r>
+      <w:r>
+        <w:rPr>
+          <w:sz w:val="20"/>
+          <w:szCs w:val="20"/>
+        </w:rPr>
+        <w:t xml:space="preserve"> </w:t>
+      </w:r>
+      <w:r>
+        <w:rPr>
+          <w:sz w:val="20"/>
+          <w:szCs w:val="20"/>
+        </w:rPr>
+        <w:t xml:space="preserve">pipes, </w:t>
+      </w:r>
+      <w:r>
+        <w:rPr>
+          <w:sz w:val="20"/>
+          <w:szCs w:val="20"/>
+        </w:rPr>
+        <w:t xml:space="preserve">and </w:t>
+      </w:r>
+      <w:r>
+        <w:rPr>
+          <w:sz w:val="20"/>
+          <w:szCs w:val="20"/>
+        </w:rPr>
+        <w:t xml:space="preserve">validators </w:t>
+      </w:r>
+      <w:r>
+        <w:rPr>
+          <w:sz w:val="20"/>
+          <w:szCs w:val="20"/>
+        </w:rPr>
+        <w:t>that extend the elements and modules of Angular</w:t>
+      </w:r>
+      <w:r>
+        <w:rPr>
+          <w:sz w:val="20"/>
+          <w:szCs w:val="20"/>
+        </w:rPr>
+        <w:t xml:space="preserve"> 16</w:t>
       </w:r>
     </w:p>
     <w:p>
@@ -1379,7 +1412,7 @@
           <w:sz w:val="20"/>
           <w:szCs w:val="20"/>
         </w:rPr>
-        <w:t>Implement</w:t>
+        <w:t>Ensur</w:t>
       </w:r>
       <w:r>
         <w:rPr>
@@ -1393,256 +1426,7 @@
           <w:sz w:val="20"/>
           <w:szCs w:val="20"/>
         </w:rPr>
-        <w:t xml:space="preserve"> click handlers via </w:t>
-      </w:r>
-      <w:proofErr w:type="spellStart"/>
-      <w:r>
-        <w:rPr>
-          <w:sz w:val="20"/>
-          <w:szCs w:val="20"/>
-        </w:rPr>
-        <w:t>RxJS</w:t>
-      </w:r>
-      <w:proofErr w:type="spellEnd"/>
-      <w:r>
-        <w:rPr>
-          <w:sz w:val="20"/>
-          <w:szCs w:val="20"/>
-        </w:rPr>
-        <w:t xml:space="preserve"> in the component code snippet</w:t>
-      </w:r>
-    </w:p>
-    <w:p>
-      <w:pPr>
-        <w:ind w:right="29"/>
-        <w:jc w:val="both"/>
-        <w:rPr>
-          <w:sz w:val="20"/>
-          <w:szCs w:val="20"/>
-        </w:rPr>
-      </w:pPr>
-    </w:p>
-    <w:p>
-      <w:pPr>
-        <w:tabs>
-          <w:tab w:val="right" w:pos="10224"/>
-        </w:tabs>
-        <w:ind w:right="29"/>
-        <w:rPr>
-          <w:sz w:val="20"/>
-          <w:szCs w:val="20"/>
-        </w:rPr>
-      </w:pPr>
-      <w:r>
-        <w:rPr>
-          <w:b/>
-          <w:sz w:val="20"/>
-          <w:szCs w:val="20"/>
-        </w:rPr>
-        <w:t>National Institute of Health</w:t>
-      </w:r>
-      <w:r>
-        <w:rPr>
-          <w:sz w:val="20"/>
-          <w:szCs w:val="20"/>
-        </w:rPr>
-        <w:tab/>
-      </w:r>
-      <w:r>
-        <w:rPr>
-          <w:sz w:val="20"/>
-          <w:szCs w:val="20"/>
-        </w:rPr>
-        <w:t>Bethesda</w:t>
-      </w:r>
-      <w:r>
-        <w:rPr>
-          <w:sz w:val="20"/>
-          <w:szCs w:val="20"/>
-        </w:rPr>
-        <w:t xml:space="preserve">, </w:t>
-      </w:r>
-      <w:r>
-        <w:rPr>
-          <w:sz w:val="20"/>
-          <w:szCs w:val="20"/>
-        </w:rPr>
-        <w:t>MD</w:t>
-      </w:r>
-    </w:p>
-    <w:p>
-      <w:pPr>
-        <w:pStyle w:val="Caption"/>
-        <w:tabs>
-          <w:tab w:val="right" w:pos="10267"/>
-        </w:tabs>
-        <w:ind w:right="29"/>
-        <w:rPr>
-          <w:bCs/>
-          <w:noProof/>
-          <w:sz w:val="20"/>
-          <w:szCs w:val="20"/>
-        </w:rPr>
-      </w:pPr>
-      <w:r>
-        <w:rPr>
-          <w:bCs/>
-          <w:i/>
-          <w:noProof/>
-          <w:sz w:val="20"/>
-          <w:szCs w:val="20"/>
-        </w:rPr>
-        <w:t>Full-stack</w:t>
-      </w:r>
-      <w:r>
-        <w:rPr>
-          <w:i/>
-          <w:sz w:val="20"/>
-          <w:szCs w:val="20"/>
-        </w:rPr>
-        <w:t xml:space="preserve"> </w:t>
-      </w:r>
-      <w:r>
-        <w:rPr>
-          <w:i/>
-          <w:sz w:val="20"/>
-          <w:szCs w:val="20"/>
-        </w:rPr>
-        <w:t>Angular D</w:t>
-      </w:r>
-      <w:r>
-        <w:rPr>
-          <w:i/>
-          <w:sz w:val="20"/>
-          <w:szCs w:val="20"/>
-        </w:rPr>
-        <w:t>eveloper</w:t>
-      </w:r>
-      <w:r>
-        <w:rPr>
-          <w:sz w:val="20"/>
-          <w:szCs w:val="20"/>
-        </w:rPr>
-        <w:tab/>
-      </w:r>
-      <w:r>
-        <w:rPr>
-          <w:sz w:val="20"/>
-          <w:szCs w:val="20"/>
-        </w:rPr>
-        <w:t>February</w:t>
-      </w:r>
-      <w:r>
-        <w:rPr>
-          <w:sz w:val="20"/>
-          <w:szCs w:val="20"/>
-        </w:rPr>
-        <w:t xml:space="preserve"> </w:t>
-      </w:r>
-      <w:r>
-        <w:rPr>
-          <w:bCs/>
-          <w:noProof/>
-          <w:sz w:val="20"/>
-          <w:szCs w:val="20"/>
-        </w:rPr>
-        <w:t>20</w:t>
-      </w:r>
-      <w:r>
-        <w:rPr>
-          <w:bCs/>
-          <w:noProof/>
-          <w:sz w:val="20"/>
-          <w:szCs w:val="20"/>
-        </w:rPr>
-        <w:t>23</w:t>
-      </w:r>
-      <w:r>
-        <w:rPr>
-          <w:bCs/>
-          <w:noProof/>
-          <w:sz w:val="20"/>
-          <w:szCs w:val="20"/>
-        </w:rPr>
-        <w:t xml:space="preserve"> </w:t>
-      </w:r>
-      <w:r>
-        <w:rPr>
-          <w:bCs/>
-          <w:noProof/>
-          <w:sz w:val="20"/>
-          <w:szCs w:val="20"/>
-        </w:rPr>
-        <w:t>–</w:t>
-      </w:r>
-      <w:r>
-        <w:rPr>
-          <w:bCs/>
-          <w:noProof/>
-          <w:sz w:val="20"/>
-          <w:szCs w:val="20"/>
-        </w:rPr>
-        <w:t xml:space="preserve"> </w:t>
-      </w:r>
-      <w:r>
-        <w:rPr>
-          <w:bCs/>
-          <w:noProof/>
-          <w:sz w:val="20"/>
-          <w:szCs w:val="20"/>
-        </w:rPr>
-        <w:t>July 2023</w:t>
-      </w:r>
-    </w:p>
-    <w:p>
-      <w:pPr>
-        <w:ind w:right="29"/>
-        <w:rPr>
-          <w:bCs/>
-          <w:noProof/>
-          <w:sz w:val="20"/>
-          <w:szCs w:val="20"/>
-        </w:rPr>
-      </w:pPr>
-      <w:r>
-        <w:rPr>
-          <w:b/>
-          <w:bCs/>
-          <w:noProof/>
-          <w:sz w:val="20"/>
-          <w:szCs w:val="20"/>
-        </w:rPr>
-        <w:t>MeSH</w:t>
-      </w:r>
-      <w:r>
-        <w:rPr>
-          <w:b/>
-          <w:bCs/>
-          <w:noProof/>
-          <w:sz w:val="20"/>
-          <w:szCs w:val="20"/>
-        </w:rPr>
-        <w:t xml:space="preserve"> (</w:t>
-      </w:r>
-      <w:r>
-        <w:rPr>
-          <w:b/>
-          <w:bCs/>
-          <w:noProof/>
-          <w:sz w:val="20"/>
-          <w:szCs w:val="20"/>
-        </w:rPr>
-        <w:t>Medical System of Health</w:t>
-      </w:r>
-      <w:r>
-        <w:rPr>
-          <w:b/>
-          <w:bCs/>
-          <w:noProof/>
-          <w:sz w:val="20"/>
-          <w:szCs w:val="20"/>
-        </w:rPr>
-        <w:t>)</w:t>
+        <w:t xml:space="preserve"> a clear dependency chain, regarding the app logic as well as the file system</w:t>
       </w:r>
     </w:p>
     <w:p>
@@ -1664,7 +1448,280 @@
           <w:sz w:val="20"/>
           <w:szCs w:val="20"/>
         </w:rPr>
-        <w:t>Created Angular components like Directives, Services, and Forms to collect input from the User</w:t>
+        <w:t>Implement</w:t>
+      </w:r>
+      <w:r>
+        <w:rPr>
+          <w:sz w:val="20"/>
+          <w:szCs w:val="20"/>
+        </w:rPr>
+        <w:t>ed</w:t>
+      </w:r>
+      <w:r>
+        <w:rPr>
+          <w:sz w:val="20"/>
+          <w:szCs w:val="20"/>
+        </w:rPr>
+        <w:t xml:space="preserve"> click handlers via </w:t>
+      </w:r>
+      <w:proofErr w:type="spellStart"/>
+      <w:r>
+        <w:rPr>
+          <w:sz w:val="20"/>
+          <w:szCs w:val="20"/>
+        </w:rPr>
+        <w:t>RxJS</w:t>
+      </w:r>
+      <w:proofErr w:type="spellEnd"/>
+      <w:r>
+        <w:rPr>
+          <w:sz w:val="20"/>
+          <w:szCs w:val="20"/>
+        </w:rPr>
+        <w:t xml:space="preserve"> in the component code snippet</w:t>
+      </w:r>
+    </w:p>
+    <w:p>
+      <w:pPr>
+        <w:ind w:right="29"/>
+        <w:jc w:val="both"/>
+        <w:rPr>
+          <w:sz w:val="20"/>
+          <w:szCs w:val="20"/>
+        </w:rPr>
+      </w:pPr>
+    </w:p>
+    <w:p>
+      <w:pPr>
+        <w:tabs>
+          <w:tab w:val="right" w:pos="10224"/>
+        </w:tabs>
+        <w:ind w:right="29"/>
+        <w:rPr>
+          <w:sz w:val="20"/>
+          <w:szCs w:val="20"/>
+        </w:rPr>
+      </w:pPr>
+      <w:r>
+        <w:rPr>
+          <w:b/>
+          <w:sz w:val="20"/>
+          <w:szCs w:val="20"/>
+        </w:rPr>
+        <w:t>National Institute of Health</w:t>
+      </w:r>
+      <w:r>
+        <w:rPr>
+          <w:sz w:val="20"/>
+          <w:szCs w:val="20"/>
+        </w:rPr>
+        <w:tab/>
+      </w:r>
+      <w:r>
+        <w:rPr>
+          <w:sz w:val="20"/>
+          <w:szCs w:val="20"/>
+        </w:rPr>
+        <w:t>Bethesda</w:t>
+      </w:r>
+      <w:r>
+        <w:rPr>
+          <w:sz w:val="20"/>
+          <w:szCs w:val="20"/>
+        </w:rPr>
+        <w:t xml:space="preserve">, </w:t>
+      </w:r>
+      <w:r>
+        <w:rPr>
+          <w:sz w:val="20"/>
+          <w:szCs w:val="20"/>
+        </w:rPr>
+        <w:t>MD</w:t>
+      </w:r>
+    </w:p>
+    <w:p>
+      <w:pPr>
+        <w:pStyle w:val="Caption"/>
+        <w:tabs>
+          <w:tab w:val="right" w:pos="10267"/>
+        </w:tabs>
+        <w:ind w:right="29"/>
+        <w:rPr>
+          <w:bCs/>
+          <w:noProof/>
+          <w:sz w:val="20"/>
+          <w:szCs w:val="20"/>
+        </w:rPr>
+      </w:pPr>
+      <w:r>
+        <w:rPr>
+          <w:bCs/>
+          <w:i/>
+          <w:noProof/>
+          <w:sz w:val="20"/>
+          <w:szCs w:val="20"/>
+        </w:rPr>
+        <w:t xml:space="preserve">Sr. </w:t>
+      </w:r>
+      <w:r>
+        <w:rPr>
+          <w:bCs/>
+          <w:i/>
+          <w:noProof/>
+          <w:sz w:val="20"/>
+          <w:szCs w:val="20"/>
+        </w:rPr>
+        <w:t>Full-stack</w:t>
+      </w:r>
+      <w:r>
+        <w:rPr>
+          <w:i/>
+          <w:sz w:val="20"/>
+          <w:szCs w:val="20"/>
+        </w:rPr>
+        <w:t xml:space="preserve"> D</w:t>
+      </w:r>
+      <w:r>
+        <w:rPr>
+          <w:i/>
+          <w:sz w:val="20"/>
+          <w:szCs w:val="20"/>
+        </w:rPr>
+        <w:t>eveloper</w:t>
+      </w:r>
+      <w:r>
+        <w:rPr>
+          <w:i/>
+          <w:sz w:val="20"/>
+          <w:szCs w:val="20"/>
+        </w:rPr>
+        <w:t xml:space="preserve"> (Angular)</w:t>
+      </w:r>
+      <w:r>
+        <w:rPr>
+          <w:sz w:val="20"/>
+          <w:szCs w:val="20"/>
+        </w:rPr>
+        <w:tab/>
+      </w:r>
+      <w:r>
+        <w:rPr>
+          <w:sz w:val="20"/>
+          <w:szCs w:val="20"/>
+        </w:rPr>
+        <w:t>February</w:t>
+      </w:r>
+      <w:r>
+        <w:rPr>
+          <w:sz w:val="20"/>
+          <w:szCs w:val="20"/>
+        </w:rPr>
+        <w:t xml:space="preserve"> </w:t>
+      </w:r>
+      <w:r>
+        <w:rPr>
+          <w:bCs/>
+          <w:noProof/>
+          <w:sz w:val="20"/>
+          <w:szCs w:val="20"/>
+        </w:rPr>
+        <w:t>20</w:t>
+      </w:r>
+      <w:r>
+        <w:rPr>
+          <w:bCs/>
+          <w:noProof/>
+          <w:sz w:val="20"/>
+          <w:szCs w:val="20"/>
+        </w:rPr>
+        <w:t>23</w:t>
+      </w:r>
+      <w:r>
+        <w:rPr>
+          <w:bCs/>
+          <w:noProof/>
+          <w:sz w:val="20"/>
+          <w:szCs w:val="20"/>
+        </w:rPr>
+        <w:t xml:space="preserve"> </w:t>
+      </w:r>
+      <w:r>
+        <w:rPr>
+          <w:bCs/>
+          <w:noProof/>
+          <w:sz w:val="20"/>
+          <w:szCs w:val="20"/>
+        </w:rPr>
+        <w:t>–</w:t>
+      </w:r>
+      <w:r>
+        <w:rPr>
+          <w:bCs/>
+          <w:noProof/>
+          <w:sz w:val="20"/>
+          <w:szCs w:val="20"/>
+        </w:rPr>
+        <w:t xml:space="preserve"> </w:t>
+      </w:r>
+      <w:r>
+        <w:rPr>
+          <w:bCs/>
+          <w:noProof/>
+          <w:sz w:val="20"/>
+          <w:szCs w:val="20"/>
+        </w:rPr>
+        <w:t>July 2023</w:t>
+      </w:r>
+    </w:p>
+    <w:p>
+      <w:pPr>
+        <w:ind w:right="29"/>
+        <w:rPr>
+          <w:bCs/>
+          <w:noProof/>
+          <w:sz w:val="20"/>
+          <w:szCs w:val="20"/>
+        </w:rPr>
+      </w:pPr>
+      <w:r>
+        <w:rPr>
+          <w:b/>
+          <w:bCs/>
+          <w:noProof/>
+          <w:sz w:val="20"/>
+          <w:szCs w:val="20"/>
+        </w:rPr>
+        <w:t>MeSH</w:t>
+      </w:r>
+      <w:r>
+        <w:rPr>
+          <w:b/>
+          <w:bCs/>
+          <w:noProof/>
+          <w:sz w:val="20"/>
+          <w:szCs w:val="20"/>
+        </w:rPr>
+        <w:t xml:space="preserve"> (</w:t>
+      </w:r>
+      <w:r>
+        <w:rPr>
+          <w:b/>
+          <w:bCs/>
+          <w:noProof/>
+          <w:sz w:val="20"/>
+          <w:szCs w:val="20"/>
+        </w:rPr>
+        <w:t>Medical System of Health</w:t>
+      </w:r>
+      <w:r>
+        <w:rPr>
+          <w:b/>
+          <w:bCs/>
+          <w:noProof/>
+          <w:sz w:val="20"/>
+          <w:szCs w:val="20"/>
+        </w:rPr>
+        <w:t>)</w:t>
       </w:r>
     </w:p>
     <w:p>
@@ -1686,84 +1743,7 @@
           <w:sz w:val="20"/>
           <w:szCs w:val="20"/>
         </w:rPr>
-        <w:t>Develop</w:t>
-      </w:r>
-      <w:r>
-        <w:rPr>
-          <w:sz w:val="20"/>
-          <w:szCs w:val="20"/>
-        </w:rPr>
-        <w:t>ed</w:t>
-      </w:r>
-      <w:r>
-        <w:rPr>
-          <w:sz w:val="20"/>
-          <w:szCs w:val="20"/>
-        </w:rPr>
-        <w:t xml:space="preserve"> and maintain</w:t>
-      </w:r>
-      <w:r>
-        <w:rPr>
-          <w:sz w:val="20"/>
-          <w:szCs w:val="20"/>
-        </w:rPr>
-        <w:t>ed</w:t>
-      </w:r>
-      <w:r>
-        <w:rPr>
-          <w:sz w:val="20"/>
-          <w:szCs w:val="20"/>
-        </w:rPr>
-        <w:t xml:space="preserve"> web applications using</w:t>
-      </w:r>
-      <w:r>
-        <w:rPr>
-          <w:sz w:val="20"/>
-          <w:szCs w:val="20"/>
-        </w:rPr>
-        <w:t xml:space="preserve"> </w:t>
-      </w:r>
-      <w:r>
-        <w:rPr>
-          <w:sz w:val="20"/>
-          <w:szCs w:val="20"/>
-        </w:rPr>
-        <w:t>Angular 1</w:t>
-      </w:r>
-      <w:r>
-        <w:rPr>
-          <w:sz w:val="20"/>
-          <w:szCs w:val="20"/>
-        </w:rPr>
-        <w:t>4, JavaScript, Node</w:t>
-      </w:r>
-      <w:r>
-        <w:rPr>
-          <w:sz w:val="20"/>
-          <w:szCs w:val="20"/>
-        </w:rPr>
-        <w:t>.JS</w:t>
-      </w:r>
-      <w:r>
-        <w:rPr>
-          <w:sz w:val="20"/>
-          <w:szCs w:val="20"/>
-        </w:rPr>
-        <w:t xml:space="preserve">, and </w:t>
-      </w:r>
-      <w:r>
-        <w:rPr>
-          <w:sz w:val="20"/>
-          <w:szCs w:val="20"/>
-        </w:rPr>
-        <w:t>TypeScript,</w:t>
-      </w:r>
-      <w:r>
-        <w:rPr>
-          <w:sz w:val="20"/>
-          <w:szCs w:val="20"/>
-        </w:rPr>
-        <w:t xml:space="preserve"> ensuring high performance, responsiveness, reusability, and scalability</w:t>
+        <w:t>Created Angular components like Directives, Services, and Forms to collect input from the User</w:t>
       </w:r>
     </w:p>
     <w:p>
@@ -1782,12 +1762,17 @@
       </w:pPr>
       <w:r>
         <w:rPr>
-          <w:color w:val="202124"/>
-          <w:sz w:val="20"/>
-          <w:szCs w:val="20"/>
-          <w:shd w:val="clear" w:color="auto" w:fill="FFFFFF"/>
-        </w:rPr>
-        <w:t>Designed model windows, tooltips, and responsive UI controls using Material UI</w:t>
+          <w:sz w:val="20"/>
+          <w:szCs w:val="20"/>
+        </w:rPr>
+        <w:t>Developed and maintained web applications using Angular 14, JavaScript, Node.JS, TypeScript, and Azure automation scripts, ensuring high performance, responsiveness, reusability, and scalability</w:t>
+      </w:r>
+      <w:r>
+        <w:rPr>
+          <w:sz w:val="20"/>
+          <w:szCs w:val="20"/>
+        </w:rPr>
+        <w:t xml:space="preserve"> </w:t>
       </w:r>
     </w:p>
     <w:p>
@@ -1806,6 +1791,30 @@
       </w:pPr>
       <w:r>
         <w:rPr>
+          <w:color w:val="202124"/>
+          <w:sz w:val="20"/>
+          <w:szCs w:val="20"/>
+          <w:shd w:val="clear" w:color="auto" w:fill="FFFFFF"/>
+        </w:rPr>
+        <w:t>Designed model windows, tooltips, and responsive UI controls using Material UI</w:t>
+      </w:r>
+    </w:p>
+    <w:p>
+      <w:pPr>
+        <w:pStyle w:val="ListParagraph"/>
+        <w:numPr>
+          <w:ilvl w:val="0"/>
+          <w:numId w:val="29"/>
+        </w:numPr>
+        <w:ind w:right="0"/>
+        <w:jc w:val="both"/>
+        <w:rPr>
+          <w:sz w:val="20"/>
+          <w:szCs w:val="20"/>
+        </w:rPr>
+      </w:pPr>
+      <w:r>
+        <w:rPr>
           <w:sz w:val="20"/>
           <w:szCs w:val="20"/>
           <w:shd w:val="clear" w:color="auto" w:fill="FFFFFF"/>
@@ -1906,6 +1915,26 @@
           <w:sz w:val="20"/>
           <w:szCs w:val="20"/>
         </w:rPr>
+        <w:t>Lead</w:t>
+      </w:r>
+      <w:r>
+        <w:rPr>
+          <w:bCs/>
+          <w:i/>
+          <w:noProof/>
+          <w:sz w:val="20"/>
+          <w:szCs w:val="20"/>
+        </w:rPr>
+        <w:t xml:space="preserve"> </w:t>
+      </w:r>
+      <w:r>
+        <w:rPr>
+          <w:bCs/>
+          <w:i/>
+          <w:noProof/>
+          <w:sz w:val="20"/>
+          <w:szCs w:val="20"/>
+        </w:rPr>
         <w:t>Full-stack</w:t>
       </w:r>
       <w:r>
@@ -1914,7 +1943,7 @@
           <w:sz w:val="20"/>
           <w:szCs w:val="20"/>
         </w:rPr>
-        <w:t xml:space="preserve"> </w:t>
+        <w:t xml:space="preserve"> D</w:t>
       </w:r>
       <w:r>
         <w:rPr>
@@ -1922,7 +1951,7 @@
           <w:sz w:val="20"/>
           <w:szCs w:val="20"/>
         </w:rPr>
-        <w:t xml:space="preserve">Angular </w:t>
+        <w:t>eveloper</w:t>
       </w:r>
       <w:r>
         <w:rPr>
@@ -1930,15 +1959,7 @@
           <w:sz w:val="20"/>
           <w:szCs w:val="20"/>
         </w:rPr>
-        <w:t>D</w:t>
-      </w:r>
-      <w:r>
-        <w:rPr>
-          <w:i/>
-          <w:sz w:val="20"/>
-          <w:szCs w:val="20"/>
-        </w:rPr>
-        <w:t>eveloper</w:t>
+        <w:t xml:space="preserve"> (Angular)</w:t>
       </w:r>
       <w:r>
         <w:rPr>
@@ -2462,7 +2483,7 @@
           <w:sz w:val="20"/>
           <w:szCs w:val="20"/>
         </w:rPr>
-        <w:t xml:space="preserve"> </w:t>
+        <w:t xml:space="preserve"> D</w:t>
       </w:r>
       <w:r>
         <w:rPr>
@@ -2470,7 +2491,7 @@
           <w:sz w:val="20"/>
           <w:szCs w:val="20"/>
         </w:rPr>
-        <w:t xml:space="preserve">Angular </w:t>
+        <w:t>eveloper</w:t>
       </w:r>
       <w:r>
         <w:rPr>
@@ -2478,15 +2499,7 @@
           <w:sz w:val="20"/>
           <w:szCs w:val="20"/>
         </w:rPr>
-        <w:t>D</w:t>
-      </w:r>
-      <w:r>
-        <w:rPr>
-          <w:i/>
-          <w:sz w:val="20"/>
-          <w:szCs w:val="20"/>
-        </w:rPr>
-        <w:t>eveloper</w:t>
+        <w:t xml:space="preserve"> (Angular)</w:t>
       </w:r>
       <w:r>
         <w:rPr>
@@ -2905,7 +2918,6 @@
           <w:sz w:val="20"/>
           <w:szCs w:val="20"/>
         </w:rPr>
-        <w:lastRenderedPageBreak/>
         <w:t>Verizon</w:t>
       </w:r>
       <w:r>
@@ -2967,7 +2979,7 @@
           <w:sz w:val="20"/>
           <w:szCs w:val="20"/>
         </w:rPr>
-        <w:t xml:space="preserve">Full-stack </w:t>
+        <w:t>Full-stack</w:t>
       </w:r>
       <w:r>
         <w:rPr>
@@ -2975,17 +2987,23 @@
           <w:sz w:val="20"/>
           <w:szCs w:val="20"/>
         </w:rPr>
-        <w:t xml:space="preserve">Angular </w:t>
-      </w:r>
-      <w:r>
-        <w:rPr>
-          <w:bCs/>
+        <w:t xml:space="preserve"> D</w:t>
+      </w:r>
+      <w:r>
+        <w:rPr>
           <w:i/>
-          <w:noProof/>
-          <w:sz w:val="20"/>
-          <w:szCs w:val="20"/>
-        </w:rPr>
-        <w:t>Developer</w:t>
+          <w:sz w:val="20"/>
+          <w:szCs w:val="20"/>
+        </w:rPr>
+        <w:t>eveloper</w:t>
+      </w:r>
+      <w:r>
+        <w:rPr>
+          <w:i/>
+          <w:sz w:val="20"/>
+          <w:szCs w:val="20"/>
+        </w:rPr>
+        <w:t xml:space="preserve"> (Angular)</w:t>
       </w:r>
       <w:r>
         <w:rPr>
@@ -3771,7 +3789,7 @@
           <w:sz w:val="20"/>
           <w:szCs w:val="20"/>
         </w:rPr>
-        <w:t xml:space="preserve">Full-stack </w:t>
+        <w:t>Full-stack</w:t>
       </w:r>
       <w:r>
         <w:rPr>
@@ -3779,17 +3797,23 @@
           <w:sz w:val="20"/>
           <w:szCs w:val="20"/>
         </w:rPr>
-        <w:t xml:space="preserve">Angular </w:t>
-      </w:r>
-      <w:r>
-        <w:rPr>
-          <w:bCs/>
+        <w:t xml:space="preserve"> D</w:t>
+      </w:r>
+      <w:r>
+        <w:rPr>
           <w:i/>
-          <w:noProof/>
-          <w:sz w:val="20"/>
-          <w:szCs w:val="20"/>
-        </w:rPr>
-        <w:t>Developer</w:t>
+          <w:sz w:val="20"/>
+          <w:szCs w:val="20"/>
+        </w:rPr>
+        <w:t>eveloper</w:t>
+      </w:r>
+      <w:r>
+        <w:rPr>
+          <w:i/>
+          <w:sz w:val="20"/>
+          <w:szCs w:val="20"/>
+        </w:rPr>
+        <w:t xml:space="preserve"> (Angular)</w:t>
       </w:r>
       <w:r>
         <w:rPr>
@@ -4400,7 +4424,7 @@
           <w:sz w:val="20"/>
           <w:szCs w:val="20"/>
         </w:rPr>
-        <w:t>Network Engineer /</w:t>
+        <w:t>Front-end Developer</w:t>
       </w:r>
       <w:r>
         <w:rPr>
@@ -4408,7 +4432,7 @@
           <w:sz w:val="20"/>
           <w:szCs w:val="20"/>
         </w:rPr>
-        <w:t xml:space="preserve"> </w:t>
+        <w:t xml:space="preserve"> / </w:t>
       </w:r>
       <w:r>
         <w:rPr>
@@ -4416,7 +4440,7 @@
           <w:sz w:val="20"/>
           <w:szCs w:val="20"/>
         </w:rPr>
-        <w:t>Front-end Developer</w:t>
+        <w:t>Network Engineer</w:t>
       </w:r>
       <w:r>
         <w:rPr>
@@ -4699,23 +4723,7 @@
           <w:sz w:val="20"/>
           <w:szCs w:val="20"/>
         </w:rPr>
-        <w:t>Network Engineer /</w:t>
-      </w:r>
-      <w:r>
-        <w:rPr>
-          <w:i/>
-          <w:sz w:val="20"/>
-          <w:szCs w:val="20"/>
-        </w:rPr>
-        <w:t xml:space="preserve"> </w:t>
-      </w:r>
-      <w:r>
-        <w:rPr>
-          <w:i/>
-          <w:sz w:val="20"/>
-          <w:szCs w:val="20"/>
-        </w:rPr>
-        <w:t>Front-end Developer</w:t>
+        <w:t>Front-end Developer / Network Engineer</w:t>
       </w:r>
       <w:r>
         <w:rPr>
@@ -10299,32 +10307,6 @@
 </file>
 
 <file path=customXml/item1.xml><?xml version="1.0" encoding="utf-8"?>
-<p:properties xmlns:p="http://schemas.microsoft.com/office/2006/metadata/properties" xmlns:xsi="http://www.w3.org/2001/XMLSchema-instance" xmlns:pc="http://schemas.microsoft.com/office/infopath/2007/PartnerControls">
-  <documentManagement>
-    <Content_x0020_Owner xmlns="446418da-17e3-46a1-a296-f4b790832413">
-      <UserInfo>
-        <DisplayName/>
-        <AccountId xsi:nil="true"/>
-        <AccountType/>
-      </UserInfo>
-    </Content_x0020_Owner>
-    <g603d5ed1df2431f92db676cebdcacb7 xmlns="446418da-17e3-46a1-a296-f4b790832413">
-      <Terms xmlns="http://schemas.microsoft.com/office/infopath/2007/PartnerControls"/>
-    </g603d5ed1df2431f92db676cebdcacb7>
-    <PublishingExpirationDate xmlns="http://schemas.microsoft.com/sharepoint/v3" xsi:nil="true"/>
-    <TaxCatchAll xmlns="446418da-17e3-46a1-a296-f4b790832413"/>
-    <fac9bdde1ad643a2801389457eceebef xmlns="446418da-17e3-46a1-a296-f4b790832413">
-      <Terms xmlns="http://schemas.microsoft.com/office/infopath/2007/PartnerControls"/>
-    </fac9bdde1ad643a2801389457eceebef>
-    <PublishingStartDate xmlns="http://schemas.microsoft.com/sharepoint/v3" xsi:nil="true"/>
-    <m8c2d7e87059415789349d4e308cefd4 xmlns="446418da-17e3-46a1-a296-f4b790832413">
-      <Terms xmlns="http://schemas.microsoft.com/office/infopath/2007/PartnerControls"/>
-    </m8c2d7e87059415789349d4e308cefd4>
-  </documentManagement>
-</p:properties>
-</file>
-
-<file path=customXml/item2.xml><?xml version="1.0" encoding="utf-8"?>
 <ct:contentTypeSchema xmlns:ct="http://schemas.microsoft.com/office/2006/metadata/contentType" xmlns:ma="http://schemas.microsoft.com/office/2006/metadata/properties/metaAttributes" ct:_="" ma:_="" ma:contentTypeName="Document" ma:contentTypeID="0x0101005258A50523F43F4AB5C404768AB36EBC" ma:contentTypeVersion="4" ma:contentTypeDescription="Create a new document." ma:contentTypeScope="" ma:versionID="d8c21f6e4e204476703a841dd6be0cfd">
   <xsd:schema xmlns:xsd="http://www.w3.org/2001/XMLSchema" xmlns:xs="http://www.w3.org/2001/XMLSchema" xmlns:p="http://schemas.microsoft.com/office/2006/metadata/properties" xmlns:ns1="http://schemas.microsoft.com/sharepoint/v3" xmlns:ns2="446418da-17e3-46a1-a296-f4b790832413" xmlns:ns3="ecf60549-1ec8-411a-8ec0-25b1ffbcc2bc" targetNamespace="http://schemas.microsoft.com/office/2006/metadata/properties" ma:root="true" ma:fieldsID="295af426aa0c9bba3a8c89d4213f44d5" ns1:_="" ns2:_="" ns3:_="">
     <xsd:import namespace="http://schemas.microsoft.com/sharepoint/v3"/>
@@ -10568,9 +10550,39 @@
 </ct:contentTypeSchema>
 </file>
 
+<file path=customXml/item2.xml><?xml version="1.0" encoding="utf-8"?>
+<p:properties xmlns:p="http://schemas.microsoft.com/office/2006/metadata/properties" xmlns:xsi="http://www.w3.org/2001/XMLSchema-instance" xmlns:pc="http://schemas.microsoft.com/office/infopath/2007/PartnerControls">
+  <documentManagement>
+    <Content_x0020_Owner xmlns="446418da-17e3-46a1-a296-f4b790832413">
+      <UserInfo>
+        <DisplayName/>
+        <AccountId xsi:nil="true"/>
+        <AccountType/>
+      </UserInfo>
+    </Content_x0020_Owner>
+    <g603d5ed1df2431f92db676cebdcacb7 xmlns="446418da-17e3-46a1-a296-f4b790832413">
+      <Terms xmlns="http://schemas.microsoft.com/office/infopath/2007/PartnerControls"/>
+    </g603d5ed1df2431f92db676cebdcacb7>
+    <PublishingExpirationDate xmlns="http://schemas.microsoft.com/sharepoint/v3" xsi:nil="true"/>
+    <TaxCatchAll xmlns="446418da-17e3-46a1-a296-f4b790832413"/>
+    <fac9bdde1ad643a2801389457eceebef xmlns="446418da-17e3-46a1-a296-f4b790832413">
+      <Terms xmlns="http://schemas.microsoft.com/office/infopath/2007/PartnerControls"/>
+    </fac9bdde1ad643a2801389457eceebef>
+    <PublishingStartDate xmlns="http://schemas.microsoft.com/sharepoint/v3" xsi:nil="true"/>
+    <m8c2d7e87059415789349d4e308cefd4 xmlns="446418da-17e3-46a1-a296-f4b790832413">
+      <Terms xmlns="http://schemas.microsoft.com/office/infopath/2007/PartnerControls"/>
+    </m8c2d7e87059415789349d4e308cefd4>
+  </documentManagement>
+</p:properties>
+</file>
+
 <file path=customXml/item3.xml><?xml version="1.0" encoding="utf-8"?>
 <?mso-contentType ?>
-<SharedContentType xmlns="Microsoft.SharePoint.Taxonomy.ContentTypeSync" SourceId="648e9b76-538e-49d9-9161-680cb1c6cc92" ContentTypeId="0x0101" PreviousValue="false"/>
+<FormTemplates xmlns="http://schemas.microsoft.com/sharepoint/v3/contenttype/forms">
+  <Display>DocumentLibraryForm</Display>
+  <Edit>DocumentLibraryForm</Edit>
+  <New>DocumentLibraryForm</New>
+</FormTemplates>
 </file>
 
 <file path=customXml/item4.xml><?xml version="1.0" encoding="utf-8"?>
@@ -10579,25 +10591,10 @@
 
 <file path=customXml/item5.xml><?xml version="1.0" encoding="utf-8"?>
 <?mso-contentType ?>
-<FormTemplates xmlns="http://schemas.microsoft.com/sharepoint/v3/contenttype/forms">
-  <Display>DocumentLibraryForm</Display>
-  <Edit>DocumentLibraryForm</Edit>
-  <New>DocumentLibraryForm</New>
-</FormTemplates>
+<SharedContentType xmlns="Microsoft.SharePoint.Taxonomy.ContentTypeSync" SourceId="648e9b76-538e-49d9-9161-680cb1c6cc92" ContentTypeId="0x0101" PreviousValue="false"/>
 </file>
 
 <file path=customXml/itemProps1.xml><?xml version="1.0" encoding="utf-8"?>
-<ds:datastoreItem xmlns:ds="http://schemas.openxmlformats.org/officeDocument/2006/customXml" ds:itemID="{9FD8DCE0-DC4C-40BD-86A8-2E3D447396BC}">
-  <ds:schemaRefs>
-    <ds:schemaRef ds:uri="http://schemas.microsoft.com/office/2006/metadata/properties"/>
-    <ds:schemaRef ds:uri="http://schemas.microsoft.com/office/infopath/2007/PartnerControls"/>
-    <ds:schemaRef ds:uri="446418da-17e3-46a1-a296-f4b790832413"/>
-    <ds:schemaRef ds:uri="http://schemas.microsoft.com/sharepoint/v3"/>
-  </ds:schemaRefs>
-</ds:datastoreItem>
-</file>
-
-<file path=customXml/itemProps2.xml><?xml version="1.0" encoding="utf-8"?>
 <ds:datastoreItem xmlns:ds="http://schemas.openxmlformats.org/officeDocument/2006/customXml" ds:itemID="{58CD4854-8B9F-4D71-889A-2EE5EC4CCA6E}">
   <ds:schemaRefs>
     <ds:schemaRef ds:uri="http://schemas.microsoft.com/office/2006/metadata/contentType"/>
@@ -10617,10 +10614,21 @@
 </ds:datastoreItem>
 </file>
 
+<file path=customXml/itemProps2.xml><?xml version="1.0" encoding="utf-8"?>
+<ds:datastoreItem xmlns:ds="http://schemas.openxmlformats.org/officeDocument/2006/customXml" ds:itemID="{9FD8DCE0-DC4C-40BD-86A8-2E3D447396BC}">
+  <ds:schemaRefs>
+    <ds:schemaRef ds:uri="http://schemas.microsoft.com/office/2006/metadata/properties"/>
+    <ds:schemaRef ds:uri="http://schemas.microsoft.com/office/infopath/2007/PartnerControls"/>
+    <ds:schemaRef ds:uri="446418da-17e3-46a1-a296-f4b790832413"/>
+    <ds:schemaRef ds:uri="http://schemas.microsoft.com/sharepoint/v3"/>
+  </ds:schemaRefs>
+</ds:datastoreItem>
+</file>
+
 <file path=customXml/itemProps3.xml><?xml version="1.0" encoding="utf-8"?>
-<ds:datastoreItem xmlns:ds="http://schemas.openxmlformats.org/officeDocument/2006/customXml" ds:itemID="{7C47A40F-4224-4A99-B0CD-659FB3D7AA9B}">
+<ds:datastoreItem xmlns:ds="http://schemas.openxmlformats.org/officeDocument/2006/customXml" ds:itemID="{AD793EA9-45AE-4C11-9587-F4AC8DD54ABF}">
   <ds:schemaRefs>
-    <ds:schemaRef ds:uri="Microsoft.SharePoint.Taxonomy.ContentTypeSync"/>
+    <ds:schemaRef ds:uri="http://schemas.microsoft.com/sharepoint/v3/contenttype/forms"/>
   </ds:schemaRefs>
 </ds:datastoreItem>
 </file>
@@ -10634,9 +10642,9 @@
 </file>
 
 <file path=customXml/itemProps5.xml><?xml version="1.0" encoding="utf-8"?>
-<ds:datastoreItem xmlns:ds="http://schemas.openxmlformats.org/officeDocument/2006/customXml" ds:itemID="{AD793EA9-45AE-4C11-9587-F4AC8DD54ABF}">
+<ds:datastoreItem xmlns:ds="http://schemas.openxmlformats.org/officeDocument/2006/customXml" ds:itemID="{7C47A40F-4224-4A99-B0CD-659FB3D7AA9B}">
   <ds:schemaRefs>
-    <ds:schemaRef ds:uri="http://schemas.microsoft.com/sharepoint/v3/contenttype/forms"/>
+    <ds:schemaRef ds:uri="Microsoft.SharePoint.Taxonomy.ContentTypeSync"/>
   </ds:schemaRefs>
 </ds:datastoreItem>
 </file>
</xml_diff>